<commit_message>
izmena za pretragu korisnika
</commit_message>
<xml_diff>
--- a/Faza 2 - SSU i prototipi/2.1 SSU - pretraga.docx
+++ b/Faza 2 - SSU i prototipi/2.1 SSU - pretraga.docx
@@ -212,6 +212,14 @@
           <w:sz w:val="36"/>
           <w:lang w:val="en-US"/>
         </w:rPr>
+        <w:t>,</w:t>
+      </w:r>
+      <w:r>
+        <w:rPr>
+          <w:rFonts w:asciiTheme="minorHAnsi" w:eastAsia="Arial" w:hAnsiTheme="minorHAnsi" w:cstheme="minorHAnsi"/>
+          <w:sz w:val="36"/>
+          <w:lang w:val="en-US"/>
+        </w:rPr>
         <w:t xml:space="preserve"> ne </w:t>
       </w:r>
       <w:proofErr w:type="spellStart"/>
@@ -420,7 +428,7 @@
           <w:sz w:val="40"/>
           <w:szCs w:val="40"/>
         </w:rPr>
-        <w:t>Pretraga književnih dela, autora i izdavačkih kuća po nazivu</w:t>
+        <w:t>Pretraga</w:t>
       </w:r>
       <w:bookmarkEnd w:id="0"/>
     </w:p>
@@ -2386,13 +2394,107 @@
         <w:rPr>
           <w:rFonts w:asciiTheme="minorHAnsi" w:eastAsia="Times New Roman" w:hAnsiTheme="minorHAnsi" w:cstheme="minorHAnsi"/>
         </w:rPr>
-        <w:t xml:space="preserve"> književnih dela, autora i izdavačkih kuća po nazivu sortirane po oceni rastuće/opadajuće</w:t>
+        <w:t xml:space="preserve"> književnih dela, autora</w:t>
       </w:r>
       <w:r>
         <w:rPr>
           <w:rFonts w:asciiTheme="minorHAnsi" w:eastAsia="Times New Roman" w:hAnsiTheme="minorHAnsi" w:cstheme="minorHAnsi"/>
-        </w:rPr>
-        <w:t xml:space="preserve">, sa primerima odgovarajućih html stranica. </w:t>
+          <w:lang w:val="en-US"/>
+        </w:rPr>
+        <w:t>,</w:t>
+      </w:r>
+      <w:r>
+        <w:rPr>
+          <w:rFonts w:asciiTheme="minorHAnsi" w:eastAsia="Times New Roman" w:hAnsiTheme="minorHAnsi" w:cstheme="minorHAnsi"/>
+        </w:rPr>
+        <w:t xml:space="preserve"> izdavačkih kuća</w:t>
+      </w:r>
+      <w:r>
+        <w:rPr>
+          <w:rFonts w:asciiTheme="minorHAnsi" w:eastAsia="Times New Roman" w:hAnsiTheme="minorHAnsi" w:cstheme="minorHAnsi"/>
+          <w:lang w:val="en-US"/>
+        </w:rPr>
+        <w:t xml:space="preserve"> </w:t>
+      </w:r>
+      <w:r>
+        <w:rPr>
+          <w:rFonts w:asciiTheme="minorHAnsi" w:eastAsia="Times New Roman" w:hAnsiTheme="minorHAnsi" w:cstheme="minorHAnsi"/>
+          <w:lang w:val="en-US"/>
+        </w:rPr>
+        <w:t xml:space="preserve">po </w:t>
+      </w:r>
+      <w:proofErr w:type="spellStart"/>
+      <w:r>
+        <w:rPr>
+          <w:rFonts w:asciiTheme="minorHAnsi" w:eastAsia="Times New Roman" w:hAnsiTheme="minorHAnsi" w:cstheme="minorHAnsi"/>
+          <w:lang w:val="en-US"/>
+        </w:rPr>
+        <w:t>nazivu</w:t>
+      </w:r>
+      <w:proofErr w:type="spellEnd"/>
+      <w:r>
+        <w:rPr>
+          <w:rFonts w:asciiTheme="minorHAnsi" w:eastAsia="Times New Roman" w:hAnsiTheme="minorHAnsi" w:cstheme="minorHAnsi"/>
+          <w:lang w:val="en-US"/>
+        </w:rPr>
+        <w:t xml:space="preserve"> </w:t>
+      </w:r>
+      <w:r>
+        <w:rPr>
+          <w:rFonts w:asciiTheme="minorHAnsi" w:eastAsia="Times New Roman" w:hAnsiTheme="minorHAnsi" w:cstheme="minorHAnsi"/>
+        </w:rPr>
+        <w:t>sortirane po oceni rastuće/opadajuće</w:t>
+      </w:r>
+      <w:r>
+        <w:rPr>
+          <w:rFonts w:asciiTheme="minorHAnsi" w:eastAsia="Times New Roman" w:hAnsiTheme="minorHAnsi" w:cstheme="minorHAnsi"/>
+          <w:lang w:val="en-US"/>
+        </w:rPr>
+        <w:t xml:space="preserve"> </w:t>
+      </w:r>
+      <w:proofErr w:type="spellStart"/>
+      <w:r>
+        <w:rPr>
+          <w:rFonts w:asciiTheme="minorHAnsi" w:eastAsia="Times New Roman" w:hAnsiTheme="minorHAnsi" w:cstheme="minorHAnsi"/>
+          <w:lang w:val="en-US"/>
+        </w:rPr>
+        <w:t>i</w:t>
+      </w:r>
+      <w:proofErr w:type="spellEnd"/>
+      <w:r>
+        <w:rPr>
+          <w:rFonts w:asciiTheme="minorHAnsi" w:eastAsia="Times New Roman" w:hAnsiTheme="minorHAnsi" w:cstheme="minorHAnsi"/>
+          <w:lang w:val="en-US"/>
+        </w:rPr>
+        <w:t xml:space="preserve"> </w:t>
+      </w:r>
+      <w:proofErr w:type="spellStart"/>
+      <w:r>
+        <w:rPr>
+          <w:rFonts w:asciiTheme="minorHAnsi" w:eastAsia="Times New Roman" w:hAnsiTheme="minorHAnsi" w:cstheme="minorHAnsi"/>
+          <w:lang w:val="en-US"/>
+        </w:rPr>
+        <w:t>korisnika</w:t>
+      </w:r>
+      <w:proofErr w:type="spellEnd"/>
+      <w:r>
+        <w:rPr>
+          <w:rFonts w:asciiTheme="minorHAnsi" w:eastAsia="Times New Roman" w:hAnsiTheme="minorHAnsi" w:cstheme="minorHAnsi"/>
+        </w:rPr>
+        <w:t xml:space="preserve"> po </w:t>
+      </w:r>
+      <w:r>
+        <w:rPr>
+          <w:rFonts w:asciiTheme="minorHAnsi" w:eastAsia="Times New Roman" w:hAnsiTheme="minorHAnsi" w:cstheme="minorHAnsi"/>
+          <w:lang w:val="sr-Latn-RS"/>
+        </w:rPr>
+        <w:t>korisničkom imenu</w:t>
+      </w:r>
+      <w:r>
+        <w:rPr>
+          <w:rFonts w:asciiTheme="minorHAnsi" w:eastAsia="Times New Roman" w:hAnsiTheme="minorHAnsi" w:cstheme="minorHAnsi"/>
+        </w:rPr>
+        <w:t xml:space="preserve">. </w:t>
       </w:r>
     </w:p>
     <w:p>
@@ -2985,13 +3087,27 @@
           <w:rFonts w:asciiTheme="minorHAnsi" w:hAnsiTheme="minorHAnsi" w:cstheme="minorHAnsi"/>
           <w:lang w:val="sr-Latn-RS"/>
         </w:rPr>
-        <w:t xml:space="preserve">Korisnici mogu pretražiti književna dela, autore i izdvačke kuće koristeći naziv kao ključ. </w:t>
+        <w:t>Korisnici mogu pretražiti književna dela, autore i izdvačke kuće koristeći naziv kao ključ</w:t>
       </w:r>
       <w:r>
         <w:rPr>
           <w:rFonts w:asciiTheme="minorHAnsi" w:hAnsiTheme="minorHAnsi" w:cstheme="minorHAnsi"/>
           <w:lang w:val="sr-Latn-RS"/>
         </w:rPr>
+        <w:t xml:space="preserve"> i druge korisnike po korisničkom imenu</w:t>
+      </w:r>
+      <w:r>
+        <w:rPr>
+          <w:rFonts w:asciiTheme="minorHAnsi" w:hAnsiTheme="minorHAnsi" w:cstheme="minorHAnsi"/>
+          <w:lang w:val="sr-Latn-RS"/>
+        </w:rPr>
+        <w:t xml:space="preserve">. </w:t>
+      </w:r>
+      <w:r>
+        <w:rPr>
+          <w:rFonts w:asciiTheme="minorHAnsi" w:hAnsiTheme="minorHAnsi" w:cstheme="minorHAnsi"/>
+          <w:lang w:val="sr-Latn-RS"/>
+        </w:rPr>
         <w:t xml:space="preserve">Podrazumevano, </w:t>
       </w:r>
       <w:r>
@@ -3041,14 +3157,42 @@
           <w:rFonts w:asciiTheme="minorHAnsi" w:hAnsiTheme="minorHAnsi" w:cstheme="minorHAnsi"/>
           <w:lang w:val="sr-Latn-RS"/>
         </w:rPr>
-        <w:t xml:space="preserve">se pretraga vrši na autore ili izdavačke kuće, kao i da </w:t>
+        <w:t>se pretraga vrši na autore ili izdavačke kuće</w:t>
       </w:r>
       <w:r>
         <w:rPr>
           <w:rFonts w:asciiTheme="minorHAnsi" w:hAnsiTheme="minorHAnsi" w:cstheme="minorHAnsi"/>
           <w:lang w:val="sr-Latn-RS"/>
         </w:rPr>
-        <w:t>rezultati budu sortirani po oceni rasuće.</w:t>
+        <w:t xml:space="preserve"> </w:t>
+      </w:r>
+      <w:r>
+        <w:rPr>
+          <w:rFonts w:asciiTheme="minorHAnsi" w:hAnsiTheme="minorHAnsi" w:cstheme="minorHAnsi"/>
+          <w:lang w:val="sr-Latn-RS"/>
+        </w:rPr>
+        <w:t xml:space="preserve">i da </w:t>
+      </w:r>
+      <w:r>
+        <w:rPr>
+          <w:rFonts w:asciiTheme="minorHAnsi" w:hAnsiTheme="minorHAnsi" w:cstheme="minorHAnsi"/>
+          <w:lang w:val="sr-Latn-RS"/>
+        </w:rPr>
+        <w:t>rezultati budu sortirani po oceni rasuće</w:t>
+      </w:r>
+      <w:r>
+        <w:rPr>
+          <w:rFonts w:asciiTheme="minorHAnsi" w:hAnsiTheme="minorHAnsi" w:cstheme="minorHAnsi"/>
+          <w:lang w:val="sr-Latn-RS"/>
+        </w:rPr>
+        <w:t>, dok za je za pretragu korisnika onemogućeno biranje načina sortiranja rezultata</w:t>
+      </w:r>
+      <w:r>
+        <w:rPr>
+          <w:rFonts w:asciiTheme="minorHAnsi" w:hAnsiTheme="minorHAnsi" w:cstheme="minorHAnsi"/>
+          <w:lang w:val="sr-Latn-RS"/>
+        </w:rPr>
+        <w:t>.</w:t>
       </w:r>
     </w:p>
     <w:p>
@@ -3156,7 +3300,20 @@
         <w:rPr>
           <w:rFonts w:asciiTheme="minorHAnsi" w:hAnsiTheme="minorHAnsi" w:cstheme="minorHAnsi"/>
         </w:rPr>
-        <w:t>uće.</w:t>
+        <w:t>uće</w:t>
+      </w:r>
+      <w:r>
+        <w:rPr>
+          <w:rFonts w:asciiTheme="minorHAnsi" w:hAnsiTheme="minorHAnsi" w:cstheme="minorHAnsi"/>
+          <w:lang w:val="sr-Latn-RS"/>
+        </w:rPr>
+        <w:t>, kao i da izabere pretragu korisnika, pri čemu je opcija za sortiranje onemogućena</w:t>
+      </w:r>
+      <w:r>
+        <w:rPr>
+          <w:rFonts w:asciiTheme="minorHAnsi" w:hAnsiTheme="minorHAnsi" w:cstheme="minorHAnsi"/>
+        </w:rPr>
+        <w:t>.</w:t>
       </w:r>
     </w:p>
     <w:p>
@@ -3396,8 +3553,6 @@
         </w:rPr>
         <w:t xml:space="preserve">a </w:t>
       </w:r>
-      <w:bookmarkStart w:id="13" w:name="_GoBack"/>
-      <w:bookmarkEnd w:id="13"/>
       <w:r>
         <w:rPr>
           <w:rFonts w:asciiTheme="minorHAnsi" w:hAnsiTheme="minorHAnsi" w:cstheme="minorHAnsi"/>
@@ -3415,14 +3570,14 @@
           <w:rFonts w:asciiTheme="minorHAnsi" w:hAnsiTheme="minorHAnsi" w:cstheme="minorHAnsi"/>
         </w:rPr>
       </w:pPr>
-      <w:bookmarkStart w:id="14" w:name="_Toc130374219"/>
+      <w:bookmarkStart w:id="13" w:name="_Toc130374219"/>
       <w:r>
         <w:rPr>
           <w:rFonts w:asciiTheme="minorHAnsi" w:hAnsiTheme="minorHAnsi" w:cstheme="minorHAnsi"/>
         </w:rPr>
         <w:t>Posledice</w:t>
       </w:r>
-      <w:bookmarkEnd w:id="14"/>
+      <w:bookmarkEnd w:id="13"/>
       <w:r>
         <w:rPr>
           <w:rFonts w:asciiTheme="minorHAnsi" w:hAnsiTheme="minorHAnsi" w:cstheme="minorHAnsi"/>
@@ -3445,20 +3600,8 @@
         </w:rPr>
         <w:t>Nema specijalnih posledica po sistem.</w:t>
       </w:r>
-    </w:p>
-    <w:p>
-      <w:pPr>
-        <w:ind w:left="720"/>
-        <w:rPr>
-          <w:rFonts w:asciiTheme="minorHAnsi" w:hAnsiTheme="minorHAnsi" w:cstheme="minorHAnsi"/>
-        </w:rPr>
-      </w:pPr>
-      <w:r>
-        <w:rPr>
-          <w:rFonts w:asciiTheme="minorHAnsi" w:eastAsia="Times New Roman" w:hAnsiTheme="minorHAnsi" w:cstheme="minorHAnsi"/>
-        </w:rPr>
-        <w:t xml:space="preserve"> </w:t>
-      </w:r>
+      <w:bookmarkStart w:id="14" w:name="_GoBack"/>
+      <w:bookmarkEnd w:id="14"/>
     </w:p>
     <w:sectPr>
       <w:headerReference w:type="even" r:id="rId10"/>
@@ -6610,20 +6753,20 @@
 </file>
 
 <file path=customXml/item1.xml><?xml version="1.0" encoding="utf-8"?>
+<p:properties xmlns:p="http://schemas.microsoft.com/office/2006/metadata/properties" xmlns:xsi="http://www.w3.org/2001/XMLSchema-instance" xmlns:pc="http://schemas.microsoft.com/office/infopath/2007/PartnerControls">
+  <documentManagement>
+    <_activity xmlns="f3aca384-f4cd-4657-99ad-78046292e3af" xsi:nil="true"/>
+  </documentManagement>
+</p:properties>
+</file>
+
+<file path=customXml/item2.xml><?xml version="1.0" encoding="utf-8"?>
 <?mso-contentType ?>
 <FormTemplates xmlns="http://schemas.microsoft.com/sharepoint/v3/contenttype/forms">
   <Display>DocumentLibraryForm</Display>
   <Edit>DocumentLibraryForm</Edit>
   <New>DocumentLibraryForm</New>
 </FormTemplates>
-</file>
-
-<file path=customXml/item2.xml><?xml version="1.0" encoding="utf-8"?>
-<p:properties xmlns:p="http://schemas.microsoft.com/office/2006/metadata/properties" xmlns:xsi="http://www.w3.org/2001/XMLSchema-instance" xmlns:pc="http://schemas.microsoft.com/office/infopath/2007/PartnerControls">
-  <documentManagement>
-    <_activity xmlns="f3aca384-f4cd-4657-99ad-78046292e3af" xsi:nil="true"/>
-  </documentManagement>
-</p:properties>
 </file>
 
 <file path=customXml/item3.xml><?xml version="1.0" encoding="utf-8"?>
@@ -6862,19 +7005,19 @@
 </file>
 
 <file path=customXml/itemProps1.xml><?xml version="1.0" encoding="utf-8"?>
-<ds:datastoreItem xmlns:ds="http://schemas.openxmlformats.org/officeDocument/2006/customXml" ds:itemID="{4C49C1E0-66EA-4EEA-8603-A13FC4A3BADC}">
+<ds:datastoreItem xmlns:ds="http://schemas.openxmlformats.org/officeDocument/2006/customXml" ds:itemID="{DEEF2E8C-9AE7-43FB-8EE6-AAFB38146B76}">
   <ds:schemaRefs>
-    <ds:schemaRef ds:uri="http://schemas.microsoft.com/sharepoint/v3/contenttype/forms"/>
+    <ds:schemaRef ds:uri="http://schemas.microsoft.com/office/2006/metadata/properties"/>
+    <ds:schemaRef ds:uri="http://schemas.microsoft.com/office/infopath/2007/PartnerControls"/>
+    <ds:schemaRef ds:uri="f3aca384-f4cd-4657-99ad-78046292e3af"/>
   </ds:schemaRefs>
 </ds:datastoreItem>
 </file>
 
 <file path=customXml/itemProps2.xml><?xml version="1.0" encoding="utf-8"?>
-<ds:datastoreItem xmlns:ds="http://schemas.openxmlformats.org/officeDocument/2006/customXml" ds:itemID="{DEEF2E8C-9AE7-43FB-8EE6-AAFB38146B76}">
+<ds:datastoreItem xmlns:ds="http://schemas.openxmlformats.org/officeDocument/2006/customXml" ds:itemID="{4C49C1E0-66EA-4EEA-8603-A13FC4A3BADC}">
   <ds:schemaRefs>
-    <ds:schemaRef ds:uri="http://schemas.microsoft.com/office/2006/metadata/properties"/>
-    <ds:schemaRef ds:uri="http://schemas.microsoft.com/office/infopath/2007/PartnerControls"/>
-    <ds:schemaRef ds:uri="f3aca384-f4cd-4657-99ad-78046292e3af"/>
+    <ds:schemaRef ds:uri="http://schemas.microsoft.com/sharepoint/v3/contenttype/forms"/>
   </ds:schemaRefs>
 </ds:datastoreItem>
 </file>

</xml_diff>

<commit_message>
novi SSU, spisak gresaka
SSU za pregled tudjeg i sopstvenog profila. Txt dokument sa gresakama i stvarima na koje treba da se obrati paznja
</commit_message>
<xml_diff>
--- a/Faza 2 - SSU i prototipi/2.1 SSU - pretraga.docx
+++ b/Faza 2 - SSU i prototipi/2.1 SSU - pretraga.docx
@@ -1,6 +1,6 @@
 
 <file path=word/document.xml><?xml version="1.0" encoding="utf-8"?>
-<w:document xmlns:wpc="http://schemas.microsoft.com/office/word/2010/wordprocessingCanvas" xmlns:cx="http://schemas.microsoft.com/office/drawing/2014/chartex" xmlns:cx1="http://schemas.microsoft.com/office/drawing/2015/9/8/chartex" xmlns:cx2="http://schemas.microsoft.com/office/drawing/2015/10/21/chartex" xmlns:cx3="http://schemas.microsoft.com/office/drawing/2016/5/9/chartex" xmlns:cx4="http://schemas.microsoft.com/office/drawing/2016/5/10/chartex" xmlns:cx5="http://schemas.microsoft.com/office/drawing/2016/5/11/chartex" xmlns:cx6="http://schemas.microsoft.com/office/drawing/2016/5/12/chartex" xmlns:cx7="http://schemas.microsoft.com/office/drawing/2016/5/13/chartex" xmlns:cx8="http://schemas.microsoft.com/office/drawing/2016/5/14/chartex" xmlns:mc="http://schemas.openxmlformats.org/markup-compatibility/2006" xmlns:aink="http://schemas.microsoft.com/office/drawing/2016/ink" xmlns:am3d="http://schemas.microsoft.com/office/drawing/2017/model3d" xmlns:o="urn:schemas-microsoft-com:office:office" xmlns:r="http://schemas.openxmlformats.org/officeDocument/2006/relationships" xmlns:m="http://schemas.openxmlformats.org/officeDocument/2006/math" xmlns:v="urn:schemas-microsoft-com:vml" xmlns:wp14="http://schemas.microsoft.com/office/word/2010/wordprocessingDrawing" xmlns:wp="http://schemas.openxmlformats.org/drawingml/2006/wordprocessingDrawing" xmlns:w10="urn:schemas-microsoft-com:office:word" xmlns:w="http://schemas.openxmlformats.org/wordprocessingml/2006/main" xmlns:w14="http://schemas.microsoft.com/office/word/2010/wordml" xmlns:w15="http://schemas.microsoft.com/office/word/2012/wordml" xmlns:w16cid="http://schemas.microsoft.com/office/word/2016/wordml/cid" xmlns:w16se="http://schemas.microsoft.com/office/word/2015/wordml/symex" xmlns:wpg="http://schemas.microsoft.com/office/word/2010/wordprocessingGroup" xmlns:wpi="http://schemas.microsoft.com/office/word/2010/wordprocessingInk" xmlns:wne="http://schemas.microsoft.com/office/word/2006/wordml" xmlns:wps="http://schemas.microsoft.com/office/word/2010/wordprocessingShape" mc:Ignorable="w14 w15 w16se w16cid wp14">
+<w:document xmlns:wpc="http://schemas.microsoft.com/office/word/2010/wordprocessingCanvas" xmlns:cx="http://schemas.microsoft.com/office/drawing/2014/chartex" xmlns:cx1="http://schemas.microsoft.com/office/drawing/2015/9/8/chartex" xmlns:cx2="http://schemas.microsoft.com/office/drawing/2015/10/21/chartex" xmlns:cx3="http://schemas.microsoft.com/office/drawing/2016/5/9/chartex" xmlns:cx4="http://schemas.microsoft.com/office/drawing/2016/5/10/chartex" xmlns:cx5="http://schemas.microsoft.com/office/drawing/2016/5/11/chartex" xmlns:cx6="http://schemas.microsoft.com/office/drawing/2016/5/12/chartex" xmlns:cx7="http://schemas.microsoft.com/office/drawing/2016/5/13/chartex" xmlns:cx8="http://schemas.microsoft.com/office/drawing/2016/5/14/chartex" xmlns:mc="http://schemas.openxmlformats.org/markup-compatibility/2006" xmlns:aink="http://schemas.microsoft.com/office/drawing/2016/ink" xmlns:am3d="http://schemas.microsoft.com/office/drawing/2017/model3d" xmlns:o="urn:schemas-microsoft-com:office:office" xmlns:oel="http://schemas.microsoft.com/office/2019/extlst" xmlns:r="http://schemas.openxmlformats.org/officeDocument/2006/relationships" xmlns:m="http://schemas.openxmlformats.org/officeDocument/2006/math" xmlns:v="urn:schemas-microsoft-com:vml" xmlns:wp14="http://schemas.microsoft.com/office/word/2010/wordprocessingDrawing" xmlns:wp="http://schemas.openxmlformats.org/drawingml/2006/wordprocessingDrawing" xmlns:w10="urn:schemas-microsoft-com:office:word" xmlns:w="http://schemas.openxmlformats.org/wordprocessingml/2006/main" xmlns:w14="http://schemas.microsoft.com/office/word/2010/wordml" xmlns:w15="http://schemas.microsoft.com/office/word/2012/wordml" xmlns:w16cex="http://schemas.microsoft.com/office/word/2018/wordml/cex" xmlns:w16cid="http://schemas.microsoft.com/office/word/2016/wordml/cid" xmlns:w16="http://schemas.microsoft.com/office/word/2018/wordml" xmlns:w16du="http://schemas.microsoft.com/office/word/2023/wordml/word16du" xmlns:w16sdtdh="http://schemas.microsoft.com/office/word/2020/wordml/sdtdatahash" xmlns:w16se="http://schemas.microsoft.com/office/word/2015/wordml/symex" xmlns:wpg="http://schemas.microsoft.com/office/word/2010/wordprocessingGroup" xmlns:wpi="http://schemas.microsoft.com/office/word/2010/wordprocessingInk" xmlns:wne="http://schemas.microsoft.com/office/word/2006/wordml" xmlns:wps="http://schemas.microsoft.com/office/word/2010/wordprocessingShape" mc:Ignorable="w14 w15 w16se w16cid w16 w16cex w16sdtdh wp14">
   <w:body>
     <w:p>
       <w:pPr>
@@ -192,27 +192,45 @@
         <w:rPr>
           <w:rFonts w:asciiTheme="minorHAnsi" w:eastAsia="Arial" w:hAnsiTheme="minorHAnsi" w:cstheme="minorHAnsi"/>
           <w:sz w:val="36"/>
-          <w:lang w:val="en-US"/>
-        </w:rPr>
-        <w:t>“</w:t>
-      </w:r>
-      <w:proofErr w:type="spellStart"/>
+        </w:rPr>
+        <w:t>“Č</w:t>
+      </w:r>
       <w:r>
         <w:rPr>
           <w:rFonts w:asciiTheme="minorHAnsi" w:eastAsia="Arial" w:hAnsiTheme="minorHAnsi" w:cstheme="minorHAnsi"/>
           <w:sz w:val="36"/>
           <w:lang w:val="en-US"/>
         </w:rPr>
-        <w:t>Čitaj</w:t>
-      </w:r>
-      <w:proofErr w:type="spellEnd"/>
+        <w:t>itaj</w:t>
+      </w:r>
+      <w:r>
+        <w:rPr>
+          <w:rFonts w:asciiTheme="minorHAnsi" w:eastAsia="Arial" w:hAnsiTheme="minorHAnsi" w:cstheme="minorHAnsi"/>
+          <w:sz w:val="36"/>
+        </w:rPr>
+        <w:t>,</w:t>
+      </w:r>
+      <w:r>
+        <w:rPr>
+          <w:rFonts w:asciiTheme="minorHAnsi" w:eastAsia="Arial" w:hAnsiTheme="minorHAnsi" w:cstheme="minorHAnsi"/>
+          <w:sz w:val="36"/>
+        </w:rPr>
+        <w:t xml:space="preserve"> </w:t>
+      </w:r>
       <w:r>
         <w:rPr>
           <w:rFonts w:asciiTheme="minorHAnsi" w:eastAsia="Arial" w:hAnsiTheme="minorHAnsi" w:cstheme="minorHAnsi"/>
           <w:sz w:val="36"/>
           <w:lang w:val="en-US"/>
         </w:rPr>
-        <w:t>,</w:t>
+        <w:t>ne</w:t>
+      </w:r>
+      <w:r>
+        <w:rPr>
+          <w:rFonts w:asciiTheme="minorHAnsi" w:eastAsia="Arial" w:hAnsiTheme="minorHAnsi" w:cstheme="minorHAnsi"/>
+          <w:sz w:val="36"/>
+        </w:rPr>
+        <w:t xml:space="preserve"> </w:t>
       </w:r>
       <w:r>
         <w:rPr>
@@ -220,23 +238,12 @@
           <w:sz w:val="36"/>
           <w:lang w:val="en-US"/>
         </w:rPr>
-        <w:t xml:space="preserve"> ne </w:t>
-      </w:r>
-      <w:proofErr w:type="spellStart"/>
+        <w:t>skitaj</w:t>
+      </w:r>
       <w:r>
         <w:rPr>
           <w:rFonts w:asciiTheme="minorHAnsi" w:eastAsia="Arial" w:hAnsiTheme="minorHAnsi" w:cstheme="minorHAnsi"/>
           <w:sz w:val="36"/>
-          <w:lang w:val="en-US"/>
-        </w:rPr>
-        <w:t>skitaj</w:t>
-      </w:r>
-      <w:proofErr w:type="spellEnd"/>
-      <w:r>
-        <w:rPr>
-          <w:rFonts w:asciiTheme="minorHAnsi" w:eastAsia="Arial" w:hAnsiTheme="minorHAnsi" w:cstheme="minorHAnsi"/>
-          <w:sz w:val="36"/>
-          <w:lang w:val="en-US"/>
         </w:rPr>
         <w:t>”</w:t>
       </w:r>
@@ -466,7 +473,24 @@
           <w:b/>
           <w:sz w:val="28"/>
         </w:rPr>
-        <w:t xml:space="preserve">Verzija 1.0 </w:t>
+        <w:t>Verzija 1.</w:t>
+      </w:r>
+      <w:r>
+        <w:rPr>
+          <w:rFonts w:asciiTheme="minorHAnsi" w:eastAsia="Arial" w:hAnsiTheme="minorHAnsi" w:cstheme="minorHAnsi"/>
+          <w:b/>
+          <w:sz w:val="28"/>
+          <w:lang w:val="en-US"/>
+        </w:rPr>
+        <w:t>1</w:t>
+      </w:r>
+      <w:r>
+        <w:rPr>
+          <w:rFonts w:asciiTheme="minorHAnsi" w:eastAsia="Arial" w:hAnsiTheme="minorHAnsi" w:cstheme="minorHAnsi"/>
+          <w:b/>
+          <w:sz w:val="28"/>
+        </w:rPr>
+        <w:t xml:space="preserve"> </w:t>
       </w:r>
     </w:p>
     <w:p>
@@ -766,8 +790,16 @@
               <w:jc w:val="center"/>
               <w:rPr>
                 <w:rFonts w:asciiTheme="minorHAnsi" w:hAnsiTheme="minorHAnsi" w:cstheme="minorHAnsi"/>
+                <w:lang w:val="en-US"/>
               </w:rPr>
             </w:pPr>
+            <w:r>
+              <w:rPr>
+                <w:rFonts w:asciiTheme="minorHAnsi" w:hAnsiTheme="minorHAnsi" w:cstheme="minorHAnsi"/>
+                <w:lang w:val="en-US"/>
+              </w:rPr>
+              <w:t>12.04.2023.</w:t>
+            </w:r>
           </w:p>
         </w:tc>
         <w:tc>
@@ -785,8 +817,16 @@
               <w:jc w:val="center"/>
               <w:rPr>
                 <w:rFonts w:asciiTheme="minorHAnsi" w:hAnsiTheme="minorHAnsi" w:cstheme="minorHAnsi"/>
+                <w:lang w:val="en-US"/>
               </w:rPr>
             </w:pPr>
+            <w:r>
+              <w:rPr>
+                <w:rFonts w:asciiTheme="minorHAnsi" w:hAnsiTheme="minorHAnsi" w:cstheme="minorHAnsi"/>
+                <w:lang w:val="en-US"/>
+              </w:rPr>
+              <w:t>1.1</w:t>
+            </w:r>
           </w:p>
         </w:tc>
         <w:tc>
@@ -804,8 +844,30 @@
               <w:jc w:val="center"/>
               <w:rPr>
                 <w:rFonts w:asciiTheme="minorHAnsi" w:hAnsiTheme="minorHAnsi" w:cstheme="minorHAnsi"/>
+                <w:lang w:val="fr-FR"/>
               </w:rPr>
             </w:pPr>
+            <w:r>
+              <w:rPr>
+                <w:rFonts w:asciiTheme="minorHAnsi" w:hAnsiTheme="minorHAnsi" w:cstheme="minorHAnsi"/>
+                <w:lang w:val="fr-FR"/>
+              </w:rPr>
+              <w:t xml:space="preserve">Dodato da pretraga korisnika može da bude </w:t>
+            </w:r>
+            <w:r>
+              <w:rPr>
+                <w:rFonts w:asciiTheme="minorHAnsi" w:hAnsiTheme="minorHAnsi" w:cstheme="minorHAnsi"/>
+                <w:lang w:val="fr-FR"/>
+              </w:rPr>
+              <w:t>sortirana po oceni pr</w:t>
+            </w:r>
+            <w:r>
+              <w:rPr>
+                <w:rFonts w:asciiTheme="minorHAnsi" w:hAnsiTheme="minorHAnsi" w:cstheme="minorHAnsi"/>
+                <w:lang w:val="fr-FR"/>
+              </w:rPr>
+              <w:t>ofila</w:t>
+            </w:r>
           </w:p>
         </w:tc>
         <w:tc>
@@ -823,8 +885,16 @@
               <w:jc w:val="center"/>
               <w:rPr>
                 <w:rFonts w:asciiTheme="minorHAnsi" w:hAnsiTheme="minorHAnsi" w:cstheme="minorHAnsi"/>
+                <w:lang w:val="sr-Latn-RS"/>
               </w:rPr>
             </w:pPr>
+            <w:r>
+              <w:rPr>
+                <w:rFonts w:asciiTheme="minorHAnsi" w:hAnsiTheme="minorHAnsi" w:cstheme="minorHAnsi"/>
+                <w:lang w:val="sr-Latn-RS"/>
+              </w:rPr>
+              <w:t>Aleksa Mićanović</w:t>
+            </w:r>
           </w:p>
         </w:tc>
       </w:tr>
@@ -2399,7 +2469,6 @@
       <w:r>
         <w:rPr>
           <w:rFonts w:asciiTheme="minorHAnsi" w:eastAsia="Times New Roman" w:hAnsiTheme="minorHAnsi" w:cstheme="minorHAnsi"/>
-          <w:lang w:val="en-US"/>
         </w:rPr>
         <w:t>,</w:t>
       </w:r>
@@ -2408,12 +2477,25 @@
           <w:rFonts w:asciiTheme="minorHAnsi" w:eastAsia="Times New Roman" w:hAnsiTheme="minorHAnsi" w:cstheme="minorHAnsi"/>
         </w:rPr>
         <w:t xml:space="preserve"> izdavačkih kuća</w:t>
+      </w:r>
+      <w:r>
+        <w:rPr>
+          <w:rFonts w:asciiTheme="minorHAnsi" w:eastAsia="Times New Roman" w:hAnsiTheme="minorHAnsi" w:cstheme="minorHAnsi"/>
+          <w:lang w:val="sr-Latn-RS"/>
+        </w:rPr>
+        <w:t xml:space="preserve"> </w:t>
       </w:r>
       <w:r>
         <w:rPr>
           <w:rFonts w:asciiTheme="minorHAnsi" w:eastAsia="Times New Roman" w:hAnsiTheme="minorHAnsi" w:cstheme="minorHAnsi"/>
           <w:lang w:val="en-US"/>
         </w:rPr>
+        <w:t>i</w:t>
+      </w:r>
+      <w:r>
+        <w:rPr>
+          <w:rFonts w:asciiTheme="minorHAnsi" w:eastAsia="Times New Roman" w:hAnsiTheme="minorHAnsi" w:cstheme="minorHAnsi"/>
+        </w:rPr>
         <w:t xml:space="preserve"> </w:t>
       </w:r>
       <w:r>
@@ -2421,74 +2503,52 @@
           <w:rFonts w:asciiTheme="minorHAnsi" w:eastAsia="Times New Roman" w:hAnsiTheme="minorHAnsi" w:cstheme="minorHAnsi"/>
           <w:lang w:val="en-US"/>
         </w:rPr>
-        <w:t xml:space="preserve">po </w:t>
-      </w:r>
-      <w:proofErr w:type="spellStart"/>
+        <w:t>korisnika</w:t>
+      </w:r>
+      <w:r>
+        <w:rPr>
+          <w:rFonts w:asciiTheme="minorHAnsi" w:eastAsia="Times New Roman" w:hAnsiTheme="minorHAnsi" w:cstheme="minorHAnsi"/>
+        </w:rPr>
+        <w:t xml:space="preserve"> </w:t>
+      </w:r>
       <w:r>
         <w:rPr>
           <w:rFonts w:asciiTheme="minorHAnsi" w:eastAsia="Times New Roman" w:hAnsiTheme="minorHAnsi" w:cstheme="minorHAnsi"/>
           <w:lang w:val="en-US"/>
         </w:rPr>
-        <w:t>nazivu</w:t>
-      </w:r>
-      <w:proofErr w:type="spellEnd"/>
+        <w:t>po</w:t>
+      </w:r>
+      <w:r>
+        <w:rPr>
+          <w:rFonts w:asciiTheme="minorHAnsi" w:eastAsia="Times New Roman" w:hAnsiTheme="minorHAnsi" w:cstheme="minorHAnsi"/>
+        </w:rPr>
+        <w:t xml:space="preserve"> </w:t>
+      </w:r>
       <w:r>
         <w:rPr>
           <w:rFonts w:asciiTheme="minorHAnsi" w:eastAsia="Times New Roman" w:hAnsiTheme="minorHAnsi" w:cstheme="minorHAnsi"/>
           <w:lang w:val="en-US"/>
         </w:rPr>
+        <w:t>nazivu</w:t>
+      </w:r>
+      <w:r>
+        <w:rPr>
+          <w:rFonts w:asciiTheme="minorHAnsi" w:eastAsia="Times New Roman" w:hAnsiTheme="minorHAnsi" w:cstheme="minorHAnsi"/>
+        </w:rPr>
         <w:t xml:space="preserve"> </w:t>
       </w:r>
       <w:r>
         <w:rPr>
           <w:rFonts w:asciiTheme="minorHAnsi" w:eastAsia="Times New Roman" w:hAnsiTheme="minorHAnsi" w:cstheme="minorHAnsi"/>
         </w:rPr>
-        <w:t>sortirane po oceni rastuće/opadajuće</w:t>
-      </w:r>
-      <w:r>
-        <w:rPr>
-          <w:rFonts w:asciiTheme="minorHAnsi" w:eastAsia="Times New Roman" w:hAnsiTheme="minorHAnsi" w:cstheme="minorHAnsi"/>
-          <w:lang w:val="en-US"/>
-        </w:rPr>
-        <w:t xml:space="preserve"> </w:t>
-      </w:r>
-      <w:proofErr w:type="spellStart"/>
-      <w:r>
-        <w:rPr>
-          <w:rFonts w:asciiTheme="minorHAnsi" w:eastAsia="Times New Roman" w:hAnsiTheme="minorHAnsi" w:cstheme="minorHAnsi"/>
-          <w:lang w:val="en-US"/>
-        </w:rPr>
-        <w:t>i</w:t>
-      </w:r>
-      <w:proofErr w:type="spellEnd"/>
-      <w:r>
-        <w:rPr>
-          <w:rFonts w:asciiTheme="minorHAnsi" w:eastAsia="Times New Roman" w:hAnsiTheme="minorHAnsi" w:cstheme="minorHAnsi"/>
-          <w:lang w:val="en-US"/>
-        </w:rPr>
-        <w:t xml:space="preserve"> </w:t>
-      </w:r>
-      <w:proofErr w:type="spellStart"/>
-      <w:r>
-        <w:rPr>
-          <w:rFonts w:asciiTheme="minorHAnsi" w:eastAsia="Times New Roman" w:hAnsiTheme="minorHAnsi" w:cstheme="minorHAnsi"/>
-          <w:lang w:val="en-US"/>
-        </w:rPr>
-        <w:t>korisnika</w:t>
-      </w:r>
-      <w:proofErr w:type="spellEnd"/>
-      <w:r>
-        <w:rPr>
-          <w:rFonts w:asciiTheme="minorHAnsi" w:eastAsia="Times New Roman" w:hAnsiTheme="minorHAnsi" w:cstheme="minorHAnsi"/>
-        </w:rPr>
-        <w:t xml:space="preserve"> po </w:t>
+        <w:t>sortirane po oceni rastuće/opadajuć</w:t>
       </w:r>
       <w:r>
         <w:rPr>
           <w:rFonts w:asciiTheme="minorHAnsi" w:eastAsia="Times New Roman" w:hAnsiTheme="minorHAnsi" w:cstheme="minorHAnsi"/>
           <w:lang w:val="sr-Latn-RS"/>
         </w:rPr>
-        <w:t>korisničkom imenu</w:t>
+        <w:t>e</w:t>
       </w:r>
       <w:r>
         <w:rPr>
@@ -3044,7 +3104,25 @@
         <w:t xml:space="preserve">Scenario </w:t>
       </w:r>
       <w:r>
-        <w:t>pretrage književnih dela, autora i izdavačkih kuća po nazivu</w:t>
+        <w:t>pretrage književnih dela, autora</w:t>
+      </w:r>
+      <w:r>
+        <w:rPr>
+          <w:lang w:val="sr-Latn-RS"/>
+        </w:rPr>
+        <w:t xml:space="preserve">, </w:t>
+      </w:r>
+      <w:r>
+        <w:t xml:space="preserve">izdavačkih kuća </w:t>
+      </w:r>
+      <w:r>
+        <w:rPr>
+          <w:lang w:val="sr-Latn-RS"/>
+        </w:rPr>
+        <w:t xml:space="preserve">i korisnika </w:t>
+      </w:r>
+      <w:r>
+        <w:t>po nazivu</w:t>
       </w:r>
       <w:bookmarkEnd w:id="6"/>
     </w:p>
@@ -3087,27 +3165,41 @@
           <w:rFonts w:asciiTheme="minorHAnsi" w:hAnsiTheme="minorHAnsi" w:cstheme="minorHAnsi"/>
           <w:lang w:val="sr-Latn-RS"/>
         </w:rPr>
-        <w:t>Korisnici mogu pretražiti književna dela, autore i izdvačke kuće koristeći naziv kao ključ</w:t>
+        <w:t>Korisnici mogu pretražiti književna dela, autore</w:t>
       </w:r>
       <w:r>
         <w:rPr>
           <w:rFonts w:asciiTheme="minorHAnsi" w:hAnsiTheme="minorHAnsi" w:cstheme="minorHAnsi"/>
           <w:lang w:val="sr-Latn-RS"/>
         </w:rPr>
-        <w:t xml:space="preserve"> i druge korisnike po korisničkom imenu</w:t>
+        <w:t xml:space="preserve">, </w:t>
       </w:r>
       <w:r>
         <w:rPr>
           <w:rFonts w:asciiTheme="minorHAnsi" w:hAnsiTheme="minorHAnsi" w:cstheme="minorHAnsi"/>
           <w:lang w:val="sr-Latn-RS"/>
         </w:rPr>
-        <w:t xml:space="preserve">. </w:t>
+        <w:t xml:space="preserve">izdvačke kuće </w:t>
       </w:r>
       <w:r>
         <w:rPr>
           <w:rFonts w:asciiTheme="minorHAnsi" w:hAnsiTheme="minorHAnsi" w:cstheme="minorHAnsi"/>
           <w:lang w:val="sr-Latn-RS"/>
         </w:rPr>
+        <w:t xml:space="preserve">ili druge korisnike </w:t>
+      </w:r>
+      <w:r>
+        <w:rPr>
+          <w:rFonts w:asciiTheme="minorHAnsi" w:hAnsiTheme="minorHAnsi" w:cstheme="minorHAnsi"/>
+          <w:lang w:val="sr-Latn-RS"/>
+        </w:rPr>
+        <w:t xml:space="preserve">koristeći naziv kao ključ. </w:t>
+      </w:r>
+      <w:r>
+        <w:rPr>
+          <w:rFonts w:asciiTheme="minorHAnsi" w:hAnsiTheme="minorHAnsi" w:cstheme="minorHAnsi"/>
+          <w:lang w:val="sr-Latn-RS"/>
+        </w:rPr>
         <w:t xml:space="preserve">Podrazumevano, </w:t>
       </w:r>
       <w:r>
@@ -3157,13 +3249,27 @@
           <w:rFonts w:asciiTheme="minorHAnsi" w:hAnsiTheme="minorHAnsi" w:cstheme="minorHAnsi"/>
           <w:lang w:val="sr-Latn-RS"/>
         </w:rPr>
-        <w:t>se pretraga vrši na autore ili izdavačke kuće</w:t>
+        <w:t>se pretraga vrši na autore</w:t>
       </w:r>
       <w:r>
         <w:rPr>
           <w:rFonts w:asciiTheme="minorHAnsi" w:hAnsiTheme="minorHAnsi" w:cstheme="minorHAnsi"/>
           <w:lang w:val="sr-Latn-RS"/>
         </w:rPr>
+        <w:t xml:space="preserve">, </w:t>
+      </w:r>
+      <w:r>
+        <w:rPr>
+          <w:rFonts w:asciiTheme="minorHAnsi" w:hAnsiTheme="minorHAnsi" w:cstheme="minorHAnsi"/>
+          <w:lang w:val="sr-Latn-RS"/>
+        </w:rPr>
+        <w:t>izdavačke kuće</w:t>
+      </w:r>
+      <w:r>
+        <w:rPr>
+          <w:rFonts w:asciiTheme="minorHAnsi" w:hAnsiTheme="minorHAnsi" w:cstheme="minorHAnsi"/>
+          <w:lang w:val="sr-Latn-RS"/>
+        </w:rPr>
         <w:t xml:space="preserve"> </w:t>
       </w:r>
       <w:r>
@@ -3171,6 +3277,13 @@
           <w:rFonts w:asciiTheme="minorHAnsi" w:hAnsiTheme="minorHAnsi" w:cstheme="minorHAnsi"/>
           <w:lang w:val="sr-Latn-RS"/>
         </w:rPr>
+        <w:t xml:space="preserve">ili korisnike </w:t>
+      </w:r>
+      <w:r>
+        <w:rPr>
+          <w:rFonts w:asciiTheme="minorHAnsi" w:hAnsiTheme="minorHAnsi" w:cstheme="minorHAnsi"/>
+          <w:lang w:val="sr-Latn-RS"/>
+        </w:rPr>
         <w:t xml:space="preserve">i da </w:t>
       </w:r>
       <w:r>
@@ -3178,21 +3291,21 @@
           <w:rFonts w:asciiTheme="minorHAnsi" w:hAnsiTheme="minorHAnsi" w:cstheme="minorHAnsi"/>
           <w:lang w:val="sr-Latn-RS"/>
         </w:rPr>
-        <w:t>rezultati budu sortirani po oceni rasuće</w:t>
+        <w:t>rezultati budu sortirani po oceni ras</w:t>
       </w:r>
       <w:r>
         <w:rPr>
           <w:rFonts w:asciiTheme="minorHAnsi" w:hAnsiTheme="minorHAnsi" w:cstheme="minorHAnsi"/>
           <w:lang w:val="sr-Latn-RS"/>
         </w:rPr>
-        <w:t>, dok za je za pretragu korisnika onemogućeno biranje načina sortiranja rezultata</w:t>
+        <w:t>t</w:t>
       </w:r>
       <w:r>
         <w:rPr>
           <w:rFonts w:asciiTheme="minorHAnsi" w:hAnsiTheme="minorHAnsi" w:cstheme="minorHAnsi"/>
           <w:lang w:val="sr-Latn-RS"/>
         </w:rPr>
-        <w:t>.</w:t>
+        <w:t>uće.</w:t>
       </w:r>
     </w:p>
     <w:p>
@@ -3287,13 +3400,39 @@
         <w:rPr>
           <w:rFonts w:asciiTheme="minorHAnsi" w:hAnsiTheme="minorHAnsi" w:cstheme="minorHAnsi"/>
         </w:rPr>
-        <w:t>e, može da izabere pretragu knjiga (podrazumevano), autora ili izdavačkih kuća i može da izabere da rezultati budu sortirani po oceni opadajuće (podrazumevano) ili ras</w:t>
+        <w:t>e, može da izabere pretragu knjiga (podrazumevano), autora</w:t>
       </w:r>
       <w:r>
         <w:rPr>
           <w:rFonts w:asciiTheme="minorHAnsi" w:hAnsiTheme="minorHAnsi" w:cstheme="minorHAnsi"/>
           <w:lang w:val="sr-Latn-RS"/>
         </w:rPr>
+        <w:t>,</w:t>
+      </w:r>
+      <w:r>
+        <w:rPr>
+          <w:rFonts w:asciiTheme="minorHAnsi" w:hAnsiTheme="minorHAnsi" w:cstheme="minorHAnsi"/>
+        </w:rPr>
+        <w:t xml:space="preserve"> izdavačkih kuća </w:t>
+      </w:r>
+      <w:r>
+        <w:rPr>
+          <w:rFonts w:asciiTheme="minorHAnsi" w:hAnsiTheme="minorHAnsi" w:cstheme="minorHAnsi"/>
+          <w:lang w:val="sr-Latn-RS"/>
+        </w:rPr>
+        <w:t xml:space="preserve">ili korisnika </w:t>
+      </w:r>
+      <w:r>
+        <w:rPr>
+          <w:rFonts w:asciiTheme="minorHAnsi" w:hAnsiTheme="minorHAnsi" w:cstheme="minorHAnsi"/>
+        </w:rPr>
+        <w:t>i može da izabere da rezultati budu sortirani po oceni opadajuće (podrazumevano) ili ras</w:t>
+      </w:r>
+      <w:r>
+        <w:rPr>
+          <w:rFonts w:asciiTheme="minorHAnsi" w:hAnsiTheme="minorHAnsi" w:cstheme="minorHAnsi"/>
+          <w:lang w:val="sr-Latn-RS"/>
+        </w:rPr>
         <w:t>t</w:t>
       </w:r>
       <w:r>
@@ -3307,13 +3446,14 @@
           <w:rFonts w:asciiTheme="minorHAnsi" w:hAnsiTheme="minorHAnsi" w:cstheme="minorHAnsi"/>
           <w:lang w:val="sr-Latn-RS"/>
         </w:rPr>
-        <w:t>, kao i da izabere pretragu korisnika, pri čemu je opcija za sortiranje onemogućena</w:t>
-      </w:r>
-      <w:r>
-        <w:rPr>
-          <w:rFonts w:asciiTheme="minorHAnsi" w:hAnsiTheme="minorHAnsi" w:cstheme="minorHAnsi"/>
-        </w:rPr>
         <w:t>.</w:t>
+      </w:r>
+      <w:r>
+        <w:rPr>
+          <w:rFonts w:asciiTheme="minorHAnsi" w:hAnsiTheme="minorHAnsi" w:cstheme="minorHAnsi"/>
+          <w:lang w:val="sr-Latn-RS"/>
+        </w:rPr>
+        <w:t xml:space="preserve"> </w:t>
       </w:r>
     </w:p>
     <w:p>
@@ -3600,8 +3740,6 @@
         </w:rPr>
         <w:t>Nema specijalnih posledica po sistem.</w:t>
       </w:r>
-      <w:bookmarkStart w:id="14" w:name="_GoBack"/>
-      <w:bookmarkEnd w:id="14"/>
     </w:p>
     <w:sectPr>
       <w:headerReference w:type="even" r:id="rId10"/>
@@ -3621,7 +3759,7 @@
 </file>
 
 <file path=word/endnotes.xml><?xml version="1.0" encoding="utf-8"?>
-<w:endnotes xmlns:wpc="http://schemas.microsoft.com/office/word/2010/wordprocessingCanvas" xmlns:cx="http://schemas.microsoft.com/office/drawing/2014/chartex" xmlns:cx1="http://schemas.microsoft.com/office/drawing/2015/9/8/chartex" xmlns:cx2="http://schemas.microsoft.com/office/drawing/2015/10/21/chartex" xmlns:cx3="http://schemas.microsoft.com/office/drawing/2016/5/9/chartex" xmlns:cx4="http://schemas.microsoft.com/office/drawing/2016/5/10/chartex" xmlns:cx5="http://schemas.microsoft.com/office/drawing/2016/5/11/chartex" xmlns:cx6="http://schemas.microsoft.com/office/drawing/2016/5/12/chartex" xmlns:cx7="http://schemas.microsoft.com/office/drawing/2016/5/13/chartex" xmlns:cx8="http://schemas.microsoft.com/office/drawing/2016/5/14/chartex" xmlns:mc="http://schemas.openxmlformats.org/markup-compatibility/2006" xmlns:aink="http://schemas.microsoft.com/office/drawing/2016/ink" xmlns:am3d="http://schemas.microsoft.com/office/drawing/2017/model3d" xmlns:o="urn:schemas-microsoft-com:office:office" xmlns:r="http://schemas.openxmlformats.org/officeDocument/2006/relationships" xmlns:m="http://schemas.openxmlformats.org/officeDocument/2006/math" xmlns:v="urn:schemas-microsoft-com:vml" xmlns:wp14="http://schemas.microsoft.com/office/word/2010/wordprocessingDrawing" xmlns:wp="http://schemas.openxmlformats.org/drawingml/2006/wordprocessingDrawing" xmlns:w10="urn:schemas-microsoft-com:office:word" xmlns:w="http://schemas.openxmlformats.org/wordprocessingml/2006/main" xmlns:w14="http://schemas.microsoft.com/office/word/2010/wordml" xmlns:w15="http://schemas.microsoft.com/office/word/2012/wordml" xmlns:w16cid="http://schemas.microsoft.com/office/word/2016/wordml/cid" xmlns:w16se="http://schemas.microsoft.com/office/word/2015/wordml/symex" xmlns:wpg="http://schemas.microsoft.com/office/word/2010/wordprocessingGroup" xmlns:wpi="http://schemas.microsoft.com/office/word/2010/wordprocessingInk" xmlns:wne="http://schemas.microsoft.com/office/word/2006/wordml" xmlns:wps="http://schemas.microsoft.com/office/word/2010/wordprocessingShape" mc:Ignorable="w14 w15 w16se w16cid wp14">
+<w:endnotes xmlns:wpc="http://schemas.microsoft.com/office/word/2010/wordprocessingCanvas" xmlns:cx="http://schemas.microsoft.com/office/drawing/2014/chartex" xmlns:cx1="http://schemas.microsoft.com/office/drawing/2015/9/8/chartex" xmlns:cx2="http://schemas.microsoft.com/office/drawing/2015/10/21/chartex" xmlns:cx3="http://schemas.microsoft.com/office/drawing/2016/5/9/chartex" xmlns:cx4="http://schemas.microsoft.com/office/drawing/2016/5/10/chartex" xmlns:cx5="http://schemas.microsoft.com/office/drawing/2016/5/11/chartex" xmlns:cx6="http://schemas.microsoft.com/office/drawing/2016/5/12/chartex" xmlns:cx7="http://schemas.microsoft.com/office/drawing/2016/5/13/chartex" xmlns:cx8="http://schemas.microsoft.com/office/drawing/2016/5/14/chartex" xmlns:mc="http://schemas.openxmlformats.org/markup-compatibility/2006" xmlns:aink="http://schemas.microsoft.com/office/drawing/2016/ink" xmlns:am3d="http://schemas.microsoft.com/office/drawing/2017/model3d" xmlns:o="urn:schemas-microsoft-com:office:office" xmlns:oel="http://schemas.microsoft.com/office/2019/extlst" xmlns:r="http://schemas.openxmlformats.org/officeDocument/2006/relationships" xmlns:m="http://schemas.openxmlformats.org/officeDocument/2006/math" xmlns:v="urn:schemas-microsoft-com:vml" xmlns:wp14="http://schemas.microsoft.com/office/word/2010/wordprocessingDrawing" xmlns:wp="http://schemas.openxmlformats.org/drawingml/2006/wordprocessingDrawing" xmlns:w10="urn:schemas-microsoft-com:office:word" xmlns:w="http://schemas.openxmlformats.org/wordprocessingml/2006/main" xmlns:w14="http://schemas.microsoft.com/office/word/2010/wordml" xmlns:w15="http://schemas.microsoft.com/office/word/2012/wordml" xmlns:w16cex="http://schemas.microsoft.com/office/word/2018/wordml/cex" xmlns:w16cid="http://schemas.microsoft.com/office/word/2016/wordml/cid" xmlns:w16="http://schemas.microsoft.com/office/word/2018/wordml" xmlns:w16du="http://schemas.microsoft.com/office/word/2023/wordml/word16du" xmlns:w16sdtdh="http://schemas.microsoft.com/office/word/2020/wordml/sdtdatahash" xmlns:w16se="http://schemas.microsoft.com/office/word/2015/wordml/symex" xmlns:wpg="http://schemas.microsoft.com/office/word/2010/wordprocessingGroup" xmlns:wpi="http://schemas.microsoft.com/office/word/2010/wordprocessingInk" xmlns:wne="http://schemas.microsoft.com/office/word/2006/wordml" xmlns:wps="http://schemas.microsoft.com/office/word/2010/wordprocessingShape" mc:Ignorable="w14 w15 w16se w16cid w16 w16cex w16sdtdh wp14">
   <w:endnote w:type="separator" w:id="-1">
     <w:p>
       <w:r>
@@ -3640,7 +3778,7 @@
 </file>
 
 <file path=word/footer1.xml><?xml version="1.0" encoding="utf-8"?>
-<w:ftr xmlns:wpc="http://schemas.microsoft.com/office/word/2010/wordprocessingCanvas" xmlns:cx="http://schemas.microsoft.com/office/drawing/2014/chartex" xmlns:cx1="http://schemas.microsoft.com/office/drawing/2015/9/8/chartex" xmlns:cx2="http://schemas.microsoft.com/office/drawing/2015/10/21/chartex" xmlns:cx3="http://schemas.microsoft.com/office/drawing/2016/5/9/chartex" xmlns:cx4="http://schemas.microsoft.com/office/drawing/2016/5/10/chartex" xmlns:cx5="http://schemas.microsoft.com/office/drawing/2016/5/11/chartex" xmlns:cx6="http://schemas.microsoft.com/office/drawing/2016/5/12/chartex" xmlns:cx7="http://schemas.microsoft.com/office/drawing/2016/5/13/chartex" xmlns:cx8="http://schemas.microsoft.com/office/drawing/2016/5/14/chartex" xmlns:mc="http://schemas.openxmlformats.org/markup-compatibility/2006" xmlns:aink="http://schemas.microsoft.com/office/drawing/2016/ink" xmlns:am3d="http://schemas.microsoft.com/office/drawing/2017/model3d" xmlns:o="urn:schemas-microsoft-com:office:office" xmlns:r="http://schemas.openxmlformats.org/officeDocument/2006/relationships" xmlns:m="http://schemas.openxmlformats.org/officeDocument/2006/math" xmlns:v="urn:schemas-microsoft-com:vml" xmlns:wp14="http://schemas.microsoft.com/office/word/2010/wordprocessingDrawing" xmlns:wp="http://schemas.openxmlformats.org/drawingml/2006/wordprocessingDrawing" xmlns:w10="urn:schemas-microsoft-com:office:word" xmlns:w="http://schemas.openxmlformats.org/wordprocessingml/2006/main" xmlns:w14="http://schemas.microsoft.com/office/word/2010/wordml" xmlns:w15="http://schemas.microsoft.com/office/word/2012/wordml" xmlns:w16cid="http://schemas.microsoft.com/office/word/2016/wordml/cid" xmlns:w16se="http://schemas.microsoft.com/office/word/2015/wordml/symex" xmlns:wpg="http://schemas.microsoft.com/office/word/2010/wordprocessingGroup" xmlns:wpi="http://schemas.microsoft.com/office/word/2010/wordprocessingInk" xmlns:wne="http://schemas.microsoft.com/office/word/2006/wordml" xmlns:wps="http://schemas.microsoft.com/office/word/2010/wordprocessingShape" mc:Ignorable="w14 w15 w16se w16cid wp14">
+<w:ftr xmlns:wpc="http://schemas.microsoft.com/office/word/2010/wordprocessingCanvas" xmlns:cx="http://schemas.microsoft.com/office/drawing/2014/chartex" xmlns:cx1="http://schemas.microsoft.com/office/drawing/2015/9/8/chartex" xmlns:cx2="http://schemas.microsoft.com/office/drawing/2015/10/21/chartex" xmlns:cx3="http://schemas.microsoft.com/office/drawing/2016/5/9/chartex" xmlns:cx4="http://schemas.microsoft.com/office/drawing/2016/5/10/chartex" xmlns:cx5="http://schemas.microsoft.com/office/drawing/2016/5/11/chartex" xmlns:cx6="http://schemas.microsoft.com/office/drawing/2016/5/12/chartex" xmlns:cx7="http://schemas.microsoft.com/office/drawing/2016/5/13/chartex" xmlns:cx8="http://schemas.microsoft.com/office/drawing/2016/5/14/chartex" xmlns:mc="http://schemas.openxmlformats.org/markup-compatibility/2006" xmlns:aink="http://schemas.microsoft.com/office/drawing/2016/ink" xmlns:am3d="http://schemas.microsoft.com/office/drawing/2017/model3d" xmlns:o="urn:schemas-microsoft-com:office:office" xmlns:oel="http://schemas.microsoft.com/office/2019/extlst" xmlns:r="http://schemas.openxmlformats.org/officeDocument/2006/relationships" xmlns:m="http://schemas.openxmlformats.org/officeDocument/2006/math" xmlns:v="urn:schemas-microsoft-com:vml" xmlns:wp14="http://schemas.microsoft.com/office/word/2010/wordprocessingDrawing" xmlns:wp="http://schemas.openxmlformats.org/drawingml/2006/wordprocessingDrawing" xmlns:w10="urn:schemas-microsoft-com:office:word" xmlns:w="http://schemas.openxmlformats.org/wordprocessingml/2006/main" xmlns:w14="http://schemas.microsoft.com/office/word/2010/wordml" xmlns:w15="http://schemas.microsoft.com/office/word/2012/wordml" xmlns:w16cex="http://schemas.microsoft.com/office/word/2018/wordml/cex" xmlns:w16cid="http://schemas.microsoft.com/office/word/2016/wordml/cid" xmlns:w16="http://schemas.microsoft.com/office/word/2018/wordml" xmlns:w16du="http://schemas.microsoft.com/office/word/2023/wordml/word16du" xmlns:w16sdtdh="http://schemas.microsoft.com/office/word/2020/wordml/sdtdatahash" xmlns:w16se="http://schemas.microsoft.com/office/word/2015/wordml/symex" xmlns:wpg="http://schemas.microsoft.com/office/word/2010/wordprocessingGroup" xmlns:wpi="http://schemas.microsoft.com/office/word/2010/wordprocessingInk" xmlns:wne="http://schemas.microsoft.com/office/word/2006/wordml" xmlns:wps="http://schemas.microsoft.com/office/word/2010/wordprocessingShape" mc:Ignorable="w14 w15 w16se w16cid w16 w16cex w16sdtdh wp14">
   <w:p>
     <w:pPr>
       <w:tabs>
@@ -3699,7 +3837,7 @@
 </file>
 
 <file path=word/footer2.xml><?xml version="1.0" encoding="utf-8"?>
-<w:ftr xmlns:wpc="http://schemas.microsoft.com/office/word/2010/wordprocessingCanvas" xmlns:cx="http://schemas.microsoft.com/office/drawing/2014/chartex" xmlns:cx1="http://schemas.microsoft.com/office/drawing/2015/9/8/chartex" xmlns:cx2="http://schemas.microsoft.com/office/drawing/2015/10/21/chartex" xmlns:cx3="http://schemas.microsoft.com/office/drawing/2016/5/9/chartex" xmlns:cx4="http://schemas.microsoft.com/office/drawing/2016/5/10/chartex" xmlns:cx5="http://schemas.microsoft.com/office/drawing/2016/5/11/chartex" xmlns:cx6="http://schemas.microsoft.com/office/drawing/2016/5/12/chartex" xmlns:cx7="http://schemas.microsoft.com/office/drawing/2016/5/13/chartex" xmlns:cx8="http://schemas.microsoft.com/office/drawing/2016/5/14/chartex" xmlns:mc="http://schemas.openxmlformats.org/markup-compatibility/2006" xmlns:aink="http://schemas.microsoft.com/office/drawing/2016/ink" xmlns:am3d="http://schemas.microsoft.com/office/drawing/2017/model3d" xmlns:o="urn:schemas-microsoft-com:office:office" xmlns:r="http://schemas.openxmlformats.org/officeDocument/2006/relationships" xmlns:m="http://schemas.openxmlformats.org/officeDocument/2006/math" xmlns:v="urn:schemas-microsoft-com:vml" xmlns:wp14="http://schemas.microsoft.com/office/word/2010/wordprocessingDrawing" xmlns:wp="http://schemas.openxmlformats.org/drawingml/2006/wordprocessingDrawing" xmlns:w10="urn:schemas-microsoft-com:office:word" xmlns:w="http://schemas.openxmlformats.org/wordprocessingml/2006/main" xmlns:w14="http://schemas.microsoft.com/office/word/2010/wordml" xmlns:w15="http://schemas.microsoft.com/office/word/2012/wordml" xmlns:w16cid="http://schemas.microsoft.com/office/word/2016/wordml/cid" xmlns:w16se="http://schemas.microsoft.com/office/word/2015/wordml/symex" xmlns:wpg="http://schemas.microsoft.com/office/word/2010/wordprocessingGroup" xmlns:wpi="http://schemas.microsoft.com/office/word/2010/wordprocessingInk" xmlns:wne="http://schemas.microsoft.com/office/word/2006/wordml" xmlns:wps="http://schemas.microsoft.com/office/word/2010/wordprocessingShape" mc:Ignorable="w14 w15 w16se w16cid wp14">
+<w:ftr xmlns:wpc="http://schemas.microsoft.com/office/word/2010/wordprocessingCanvas" xmlns:cx="http://schemas.microsoft.com/office/drawing/2014/chartex" xmlns:cx1="http://schemas.microsoft.com/office/drawing/2015/9/8/chartex" xmlns:cx2="http://schemas.microsoft.com/office/drawing/2015/10/21/chartex" xmlns:cx3="http://schemas.microsoft.com/office/drawing/2016/5/9/chartex" xmlns:cx4="http://schemas.microsoft.com/office/drawing/2016/5/10/chartex" xmlns:cx5="http://schemas.microsoft.com/office/drawing/2016/5/11/chartex" xmlns:cx6="http://schemas.microsoft.com/office/drawing/2016/5/12/chartex" xmlns:cx7="http://schemas.microsoft.com/office/drawing/2016/5/13/chartex" xmlns:cx8="http://schemas.microsoft.com/office/drawing/2016/5/14/chartex" xmlns:mc="http://schemas.openxmlformats.org/markup-compatibility/2006" xmlns:aink="http://schemas.microsoft.com/office/drawing/2016/ink" xmlns:am3d="http://schemas.microsoft.com/office/drawing/2017/model3d" xmlns:o="urn:schemas-microsoft-com:office:office" xmlns:oel="http://schemas.microsoft.com/office/2019/extlst" xmlns:r="http://schemas.openxmlformats.org/officeDocument/2006/relationships" xmlns:m="http://schemas.openxmlformats.org/officeDocument/2006/math" xmlns:v="urn:schemas-microsoft-com:vml" xmlns:wp14="http://schemas.microsoft.com/office/word/2010/wordprocessingDrawing" xmlns:wp="http://schemas.openxmlformats.org/drawingml/2006/wordprocessingDrawing" xmlns:w10="urn:schemas-microsoft-com:office:word" xmlns:w="http://schemas.openxmlformats.org/wordprocessingml/2006/main" xmlns:w14="http://schemas.microsoft.com/office/word/2010/wordml" xmlns:w15="http://schemas.microsoft.com/office/word/2012/wordml" xmlns:w16cex="http://schemas.microsoft.com/office/word/2018/wordml/cex" xmlns:w16cid="http://schemas.microsoft.com/office/word/2016/wordml/cid" xmlns:w16="http://schemas.microsoft.com/office/word/2018/wordml" xmlns:w16du="http://schemas.microsoft.com/office/word/2023/wordml/word16du" xmlns:w16sdtdh="http://schemas.microsoft.com/office/word/2020/wordml/sdtdatahash" xmlns:w16se="http://schemas.microsoft.com/office/word/2015/wordml/symex" xmlns:wpg="http://schemas.microsoft.com/office/word/2010/wordprocessingGroup" xmlns:wpi="http://schemas.microsoft.com/office/word/2010/wordprocessingInk" xmlns:wne="http://schemas.microsoft.com/office/word/2006/wordml" xmlns:wps="http://schemas.microsoft.com/office/word/2010/wordprocessingShape" mc:Ignorable="w14 w15 w16se w16cid w16 w16cex w16sdtdh wp14">
   <w:p>
     <w:pPr>
       <w:tabs>
@@ -3770,13 +3908,13 @@
 </file>
 
 <file path=word/footer3.xml><?xml version="1.0" encoding="utf-8"?>
-<w:ftr xmlns:wpc="http://schemas.microsoft.com/office/word/2010/wordprocessingCanvas" xmlns:cx="http://schemas.microsoft.com/office/drawing/2014/chartex" xmlns:cx1="http://schemas.microsoft.com/office/drawing/2015/9/8/chartex" xmlns:cx2="http://schemas.microsoft.com/office/drawing/2015/10/21/chartex" xmlns:cx3="http://schemas.microsoft.com/office/drawing/2016/5/9/chartex" xmlns:cx4="http://schemas.microsoft.com/office/drawing/2016/5/10/chartex" xmlns:cx5="http://schemas.microsoft.com/office/drawing/2016/5/11/chartex" xmlns:cx6="http://schemas.microsoft.com/office/drawing/2016/5/12/chartex" xmlns:cx7="http://schemas.microsoft.com/office/drawing/2016/5/13/chartex" xmlns:cx8="http://schemas.microsoft.com/office/drawing/2016/5/14/chartex" xmlns:mc="http://schemas.openxmlformats.org/markup-compatibility/2006" xmlns:aink="http://schemas.microsoft.com/office/drawing/2016/ink" xmlns:am3d="http://schemas.microsoft.com/office/drawing/2017/model3d" xmlns:o="urn:schemas-microsoft-com:office:office" xmlns:r="http://schemas.openxmlformats.org/officeDocument/2006/relationships" xmlns:m="http://schemas.openxmlformats.org/officeDocument/2006/math" xmlns:v="urn:schemas-microsoft-com:vml" xmlns:wp14="http://schemas.microsoft.com/office/word/2010/wordprocessingDrawing" xmlns:wp="http://schemas.openxmlformats.org/drawingml/2006/wordprocessingDrawing" xmlns:w10="urn:schemas-microsoft-com:office:word" xmlns:w="http://schemas.openxmlformats.org/wordprocessingml/2006/main" xmlns:w14="http://schemas.microsoft.com/office/word/2010/wordml" xmlns:w15="http://schemas.microsoft.com/office/word/2012/wordml" xmlns:w16cid="http://schemas.microsoft.com/office/word/2016/wordml/cid" xmlns:w16se="http://schemas.microsoft.com/office/word/2015/wordml/symex" xmlns:wpg="http://schemas.microsoft.com/office/word/2010/wordprocessingGroup" xmlns:wpi="http://schemas.microsoft.com/office/word/2010/wordprocessingInk" xmlns:wne="http://schemas.microsoft.com/office/word/2006/wordml" xmlns:wps="http://schemas.microsoft.com/office/word/2010/wordprocessingShape" mc:Ignorable="w14 w15 w16se w16cid wp14">
+<w:ftr xmlns:wpc="http://schemas.microsoft.com/office/word/2010/wordprocessingCanvas" xmlns:cx="http://schemas.microsoft.com/office/drawing/2014/chartex" xmlns:cx1="http://schemas.microsoft.com/office/drawing/2015/9/8/chartex" xmlns:cx2="http://schemas.microsoft.com/office/drawing/2015/10/21/chartex" xmlns:cx3="http://schemas.microsoft.com/office/drawing/2016/5/9/chartex" xmlns:cx4="http://schemas.microsoft.com/office/drawing/2016/5/10/chartex" xmlns:cx5="http://schemas.microsoft.com/office/drawing/2016/5/11/chartex" xmlns:cx6="http://schemas.microsoft.com/office/drawing/2016/5/12/chartex" xmlns:cx7="http://schemas.microsoft.com/office/drawing/2016/5/13/chartex" xmlns:cx8="http://schemas.microsoft.com/office/drawing/2016/5/14/chartex" xmlns:mc="http://schemas.openxmlformats.org/markup-compatibility/2006" xmlns:aink="http://schemas.microsoft.com/office/drawing/2016/ink" xmlns:am3d="http://schemas.microsoft.com/office/drawing/2017/model3d" xmlns:o="urn:schemas-microsoft-com:office:office" xmlns:oel="http://schemas.microsoft.com/office/2019/extlst" xmlns:r="http://schemas.openxmlformats.org/officeDocument/2006/relationships" xmlns:m="http://schemas.openxmlformats.org/officeDocument/2006/math" xmlns:v="urn:schemas-microsoft-com:vml" xmlns:wp14="http://schemas.microsoft.com/office/word/2010/wordprocessingDrawing" xmlns:wp="http://schemas.openxmlformats.org/drawingml/2006/wordprocessingDrawing" xmlns:w10="urn:schemas-microsoft-com:office:word" xmlns:w="http://schemas.openxmlformats.org/wordprocessingml/2006/main" xmlns:w14="http://schemas.microsoft.com/office/word/2010/wordml" xmlns:w15="http://schemas.microsoft.com/office/word/2012/wordml" xmlns:w16cex="http://schemas.microsoft.com/office/word/2018/wordml/cex" xmlns:w16cid="http://schemas.microsoft.com/office/word/2016/wordml/cid" xmlns:w16="http://schemas.microsoft.com/office/word/2018/wordml" xmlns:w16du="http://schemas.microsoft.com/office/word/2023/wordml/word16du" xmlns:w16sdtdh="http://schemas.microsoft.com/office/word/2020/wordml/sdtdatahash" xmlns:w16se="http://schemas.microsoft.com/office/word/2015/wordml/symex" xmlns:wpg="http://schemas.microsoft.com/office/word/2010/wordprocessingGroup" xmlns:wpi="http://schemas.microsoft.com/office/word/2010/wordprocessingInk" xmlns:wne="http://schemas.microsoft.com/office/word/2006/wordml" xmlns:wps="http://schemas.microsoft.com/office/word/2010/wordprocessingShape" mc:Ignorable="w14 w15 w16se w16cid w16 w16cex w16sdtdh wp14">
   <w:p/>
 </w:ftr>
 </file>
 
 <file path=word/footnotes.xml><?xml version="1.0" encoding="utf-8"?>
-<w:footnotes xmlns:wpc="http://schemas.microsoft.com/office/word/2010/wordprocessingCanvas" xmlns:cx="http://schemas.microsoft.com/office/drawing/2014/chartex" xmlns:cx1="http://schemas.microsoft.com/office/drawing/2015/9/8/chartex" xmlns:cx2="http://schemas.microsoft.com/office/drawing/2015/10/21/chartex" xmlns:cx3="http://schemas.microsoft.com/office/drawing/2016/5/9/chartex" xmlns:cx4="http://schemas.microsoft.com/office/drawing/2016/5/10/chartex" xmlns:cx5="http://schemas.microsoft.com/office/drawing/2016/5/11/chartex" xmlns:cx6="http://schemas.microsoft.com/office/drawing/2016/5/12/chartex" xmlns:cx7="http://schemas.microsoft.com/office/drawing/2016/5/13/chartex" xmlns:cx8="http://schemas.microsoft.com/office/drawing/2016/5/14/chartex" xmlns:mc="http://schemas.openxmlformats.org/markup-compatibility/2006" xmlns:aink="http://schemas.microsoft.com/office/drawing/2016/ink" xmlns:am3d="http://schemas.microsoft.com/office/drawing/2017/model3d" xmlns:o="urn:schemas-microsoft-com:office:office" xmlns:r="http://schemas.openxmlformats.org/officeDocument/2006/relationships" xmlns:m="http://schemas.openxmlformats.org/officeDocument/2006/math" xmlns:v="urn:schemas-microsoft-com:vml" xmlns:wp14="http://schemas.microsoft.com/office/word/2010/wordprocessingDrawing" xmlns:wp="http://schemas.openxmlformats.org/drawingml/2006/wordprocessingDrawing" xmlns:w10="urn:schemas-microsoft-com:office:word" xmlns:w="http://schemas.openxmlformats.org/wordprocessingml/2006/main" xmlns:w14="http://schemas.microsoft.com/office/word/2010/wordml" xmlns:w15="http://schemas.microsoft.com/office/word/2012/wordml" xmlns:w16cid="http://schemas.microsoft.com/office/word/2016/wordml/cid" xmlns:w16se="http://schemas.microsoft.com/office/word/2015/wordml/symex" xmlns:wpg="http://schemas.microsoft.com/office/word/2010/wordprocessingGroup" xmlns:wpi="http://schemas.microsoft.com/office/word/2010/wordprocessingInk" xmlns:wne="http://schemas.microsoft.com/office/word/2006/wordml" xmlns:wps="http://schemas.microsoft.com/office/word/2010/wordprocessingShape" mc:Ignorable="w14 w15 w16se w16cid wp14">
+<w:footnotes xmlns:wpc="http://schemas.microsoft.com/office/word/2010/wordprocessingCanvas" xmlns:cx="http://schemas.microsoft.com/office/drawing/2014/chartex" xmlns:cx1="http://schemas.microsoft.com/office/drawing/2015/9/8/chartex" xmlns:cx2="http://schemas.microsoft.com/office/drawing/2015/10/21/chartex" xmlns:cx3="http://schemas.microsoft.com/office/drawing/2016/5/9/chartex" xmlns:cx4="http://schemas.microsoft.com/office/drawing/2016/5/10/chartex" xmlns:cx5="http://schemas.microsoft.com/office/drawing/2016/5/11/chartex" xmlns:cx6="http://schemas.microsoft.com/office/drawing/2016/5/12/chartex" xmlns:cx7="http://schemas.microsoft.com/office/drawing/2016/5/13/chartex" xmlns:cx8="http://schemas.microsoft.com/office/drawing/2016/5/14/chartex" xmlns:mc="http://schemas.openxmlformats.org/markup-compatibility/2006" xmlns:aink="http://schemas.microsoft.com/office/drawing/2016/ink" xmlns:am3d="http://schemas.microsoft.com/office/drawing/2017/model3d" xmlns:o="urn:schemas-microsoft-com:office:office" xmlns:oel="http://schemas.microsoft.com/office/2019/extlst" xmlns:r="http://schemas.openxmlformats.org/officeDocument/2006/relationships" xmlns:m="http://schemas.openxmlformats.org/officeDocument/2006/math" xmlns:v="urn:schemas-microsoft-com:vml" xmlns:wp14="http://schemas.microsoft.com/office/word/2010/wordprocessingDrawing" xmlns:wp="http://schemas.openxmlformats.org/drawingml/2006/wordprocessingDrawing" xmlns:w10="urn:schemas-microsoft-com:office:word" xmlns:w="http://schemas.openxmlformats.org/wordprocessingml/2006/main" xmlns:w14="http://schemas.microsoft.com/office/word/2010/wordml" xmlns:w15="http://schemas.microsoft.com/office/word/2012/wordml" xmlns:w16cex="http://schemas.microsoft.com/office/word/2018/wordml/cex" xmlns:w16cid="http://schemas.microsoft.com/office/word/2016/wordml/cid" xmlns:w16="http://schemas.microsoft.com/office/word/2018/wordml" xmlns:w16du="http://schemas.microsoft.com/office/word/2023/wordml/word16du" xmlns:w16sdtdh="http://schemas.microsoft.com/office/word/2020/wordml/sdtdatahash" xmlns:w16se="http://schemas.microsoft.com/office/word/2015/wordml/symex" xmlns:wpg="http://schemas.microsoft.com/office/word/2010/wordprocessingGroup" xmlns:wpi="http://schemas.microsoft.com/office/word/2010/wordprocessingInk" xmlns:wne="http://schemas.microsoft.com/office/word/2006/wordml" xmlns:wps="http://schemas.microsoft.com/office/word/2010/wordprocessingShape" mc:Ignorable="w14 w15 w16se w16cid w16 w16cex w16sdtdh wp14">
   <w:footnote w:type="separator" w:id="-1">
     <w:p>
       <w:r>
@@ -3795,7 +3933,7 @@
 </file>
 
 <file path=word/header1.xml><?xml version="1.0" encoding="utf-8"?>
-<w:hdr xmlns:wpc="http://schemas.microsoft.com/office/word/2010/wordprocessingCanvas" xmlns:cx="http://schemas.microsoft.com/office/drawing/2014/chartex" xmlns:cx1="http://schemas.microsoft.com/office/drawing/2015/9/8/chartex" xmlns:cx2="http://schemas.microsoft.com/office/drawing/2015/10/21/chartex" xmlns:cx3="http://schemas.microsoft.com/office/drawing/2016/5/9/chartex" xmlns:cx4="http://schemas.microsoft.com/office/drawing/2016/5/10/chartex" xmlns:cx5="http://schemas.microsoft.com/office/drawing/2016/5/11/chartex" xmlns:cx6="http://schemas.microsoft.com/office/drawing/2016/5/12/chartex" xmlns:cx7="http://schemas.microsoft.com/office/drawing/2016/5/13/chartex" xmlns:cx8="http://schemas.microsoft.com/office/drawing/2016/5/14/chartex" xmlns:mc="http://schemas.openxmlformats.org/markup-compatibility/2006" xmlns:aink="http://schemas.microsoft.com/office/drawing/2016/ink" xmlns:am3d="http://schemas.microsoft.com/office/drawing/2017/model3d" xmlns:o="urn:schemas-microsoft-com:office:office" xmlns:r="http://schemas.openxmlformats.org/officeDocument/2006/relationships" xmlns:m="http://schemas.openxmlformats.org/officeDocument/2006/math" xmlns:v="urn:schemas-microsoft-com:vml" xmlns:wp14="http://schemas.microsoft.com/office/word/2010/wordprocessingDrawing" xmlns:wp="http://schemas.openxmlformats.org/drawingml/2006/wordprocessingDrawing" xmlns:w10="urn:schemas-microsoft-com:office:word" xmlns:w="http://schemas.openxmlformats.org/wordprocessingml/2006/main" xmlns:w14="http://schemas.microsoft.com/office/word/2010/wordml" xmlns:w15="http://schemas.microsoft.com/office/word/2012/wordml" xmlns:w16cid="http://schemas.microsoft.com/office/word/2016/wordml/cid" xmlns:w16se="http://schemas.microsoft.com/office/word/2015/wordml/symex" xmlns:wpg="http://schemas.microsoft.com/office/word/2010/wordprocessingGroup" xmlns:wpi="http://schemas.microsoft.com/office/word/2010/wordprocessingInk" xmlns:wne="http://schemas.microsoft.com/office/word/2006/wordml" xmlns:wps="http://schemas.microsoft.com/office/word/2010/wordprocessingShape" mc:Ignorable="w14 w15 w16se w16cid wp14">
+<w:hdr xmlns:wpc="http://schemas.microsoft.com/office/word/2010/wordprocessingCanvas" xmlns:cx="http://schemas.microsoft.com/office/drawing/2014/chartex" xmlns:cx1="http://schemas.microsoft.com/office/drawing/2015/9/8/chartex" xmlns:cx2="http://schemas.microsoft.com/office/drawing/2015/10/21/chartex" xmlns:cx3="http://schemas.microsoft.com/office/drawing/2016/5/9/chartex" xmlns:cx4="http://schemas.microsoft.com/office/drawing/2016/5/10/chartex" xmlns:cx5="http://schemas.microsoft.com/office/drawing/2016/5/11/chartex" xmlns:cx6="http://schemas.microsoft.com/office/drawing/2016/5/12/chartex" xmlns:cx7="http://schemas.microsoft.com/office/drawing/2016/5/13/chartex" xmlns:cx8="http://schemas.microsoft.com/office/drawing/2016/5/14/chartex" xmlns:mc="http://schemas.openxmlformats.org/markup-compatibility/2006" xmlns:aink="http://schemas.microsoft.com/office/drawing/2016/ink" xmlns:am3d="http://schemas.microsoft.com/office/drawing/2017/model3d" xmlns:o="urn:schemas-microsoft-com:office:office" xmlns:oel="http://schemas.microsoft.com/office/2019/extlst" xmlns:r="http://schemas.openxmlformats.org/officeDocument/2006/relationships" xmlns:m="http://schemas.openxmlformats.org/officeDocument/2006/math" xmlns:v="urn:schemas-microsoft-com:vml" xmlns:wp14="http://schemas.microsoft.com/office/word/2010/wordprocessingDrawing" xmlns:wp="http://schemas.openxmlformats.org/drawingml/2006/wordprocessingDrawing" xmlns:w10="urn:schemas-microsoft-com:office:word" xmlns:w="http://schemas.openxmlformats.org/wordprocessingml/2006/main" xmlns:w14="http://schemas.microsoft.com/office/word/2010/wordml" xmlns:w15="http://schemas.microsoft.com/office/word/2012/wordml" xmlns:w16cex="http://schemas.microsoft.com/office/word/2018/wordml/cex" xmlns:w16cid="http://schemas.microsoft.com/office/word/2016/wordml/cid" xmlns:w16="http://schemas.microsoft.com/office/word/2018/wordml" xmlns:w16du="http://schemas.microsoft.com/office/word/2023/wordml/word16du" xmlns:w16sdtdh="http://schemas.microsoft.com/office/word/2020/wordml/sdtdatahash" xmlns:w16se="http://schemas.microsoft.com/office/word/2015/wordml/symex" xmlns:wpg="http://schemas.microsoft.com/office/word/2010/wordprocessingGroup" xmlns:wpi="http://schemas.microsoft.com/office/word/2010/wordprocessingInk" xmlns:wne="http://schemas.microsoft.com/office/word/2006/wordml" xmlns:wps="http://schemas.microsoft.com/office/word/2010/wordprocessingShape" mc:Ignorable="w14 w15 w16se w16cid w16 w16cex w16sdtdh wp14">
   <w:p>
     <w:pPr>
       <w:tabs>
@@ -3867,7 +4005,7 @@
 </file>
 
 <file path=word/header2.xml><?xml version="1.0" encoding="utf-8"?>
-<w:hdr xmlns:wpc="http://schemas.microsoft.com/office/word/2010/wordprocessingCanvas" xmlns:cx="http://schemas.microsoft.com/office/drawing/2014/chartex" xmlns:cx1="http://schemas.microsoft.com/office/drawing/2015/9/8/chartex" xmlns:cx2="http://schemas.microsoft.com/office/drawing/2015/10/21/chartex" xmlns:cx3="http://schemas.microsoft.com/office/drawing/2016/5/9/chartex" xmlns:cx4="http://schemas.microsoft.com/office/drawing/2016/5/10/chartex" xmlns:cx5="http://schemas.microsoft.com/office/drawing/2016/5/11/chartex" xmlns:cx6="http://schemas.microsoft.com/office/drawing/2016/5/12/chartex" xmlns:cx7="http://schemas.microsoft.com/office/drawing/2016/5/13/chartex" xmlns:cx8="http://schemas.microsoft.com/office/drawing/2016/5/14/chartex" xmlns:mc="http://schemas.openxmlformats.org/markup-compatibility/2006" xmlns:aink="http://schemas.microsoft.com/office/drawing/2016/ink" xmlns:am3d="http://schemas.microsoft.com/office/drawing/2017/model3d" xmlns:o="urn:schemas-microsoft-com:office:office" xmlns:r="http://schemas.openxmlformats.org/officeDocument/2006/relationships" xmlns:m="http://schemas.openxmlformats.org/officeDocument/2006/math" xmlns:v="urn:schemas-microsoft-com:vml" xmlns:wp14="http://schemas.microsoft.com/office/word/2010/wordprocessingDrawing" xmlns:wp="http://schemas.openxmlformats.org/drawingml/2006/wordprocessingDrawing" xmlns:w10="urn:schemas-microsoft-com:office:word" xmlns:w="http://schemas.openxmlformats.org/wordprocessingml/2006/main" xmlns:w14="http://schemas.microsoft.com/office/word/2010/wordml" xmlns:w15="http://schemas.microsoft.com/office/word/2012/wordml" xmlns:w16cid="http://schemas.microsoft.com/office/word/2016/wordml/cid" xmlns:w16se="http://schemas.microsoft.com/office/word/2015/wordml/symex" xmlns:wpg="http://schemas.microsoft.com/office/word/2010/wordprocessingGroup" xmlns:wpi="http://schemas.microsoft.com/office/word/2010/wordprocessingInk" xmlns:wne="http://schemas.microsoft.com/office/word/2006/wordml" xmlns:wps="http://schemas.microsoft.com/office/word/2010/wordprocessingShape" mc:Ignorable="w14 w15 w16se w16cid wp14">
+<w:hdr xmlns:wpc="http://schemas.microsoft.com/office/word/2010/wordprocessingCanvas" xmlns:cx="http://schemas.microsoft.com/office/drawing/2014/chartex" xmlns:cx1="http://schemas.microsoft.com/office/drawing/2015/9/8/chartex" xmlns:cx2="http://schemas.microsoft.com/office/drawing/2015/10/21/chartex" xmlns:cx3="http://schemas.microsoft.com/office/drawing/2016/5/9/chartex" xmlns:cx4="http://schemas.microsoft.com/office/drawing/2016/5/10/chartex" xmlns:cx5="http://schemas.microsoft.com/office/drawing/2016/5/11/chartex" xmlns:cx6="http://schemas.microsoft.com/office/drawing/2016/5/12/chartex" xmlns:cx7="http://schemas.microsoft.com/office/drawing/2016/5/13/chartex" xmlns:cx8="http://schemas.microsoft.com/office/drawing/2016/5/14/chartex" xmlns:mc="http://schemas.openxmlformats.org/markup-compatibility/2006" xmlns:aink="http://schemas.microsoft.com/office/drawing/2016/ink" xmlns:am3d="http://schemas.microsoft.com/office/drawing/2017/model3d" xmlns:o="urn:schemas-microsoft-com:office:office" xmlns:oel="http://schemas.microsoft.com/office/2019/extlst" xmlns:r="http://schemas.openxmlformats.org/officeDocument/2006/relationships" xmlns:m="http://schemas.openxmlformats.org/officeDocument/2006/math" xmlns:v="urn:schemas-microsoft-com:vml" xmlns:wp14="http://schemas.microsoft.com/office/word/2010/wordprocessingDrawing" xmlns:wp="http://schemas.openxmlformats.org/drawingml/2006/wordprocessingDrawing" xmlns:w10="urn:schemas-microsoft-com:office:word" xmlns:w="http://schemas.openxmlformats.org/wordprocessingml/2006/main" xmlns:w14="http://schemas.microsoft.com/office/word/2010/wordml" xmlns:w15="http://schemas.microsoft.com/office/word/2012/wordml" xmlns:w16cex="http://schemas.microsoft.com/office/word/2018/wordml/cex" xmlns:w16cid="http://schemas.microsoft.com/office/word/2016/wordml/cid" xmlns:w16="http://schemas.microsoft.com/office/word/2018/wordml" xmlns:w16du="http://schemas.microsoft.com/office/word/2023/wordml/word16du" xmlns:w16sdtdh="http://schemas.microsoft.com/office/word/2020/wordml/sdtdatahash" xmlns:w16se="http://schemas.microsoft.com/office/word/2015/wordml/symex" xmlns:wpg="http://schemas.microsoft.com/office/word/2010/wordprocessingGroup" xmlns:wpi="http://schemas.microsoft.com/office/word/2010/wordprocessingInk" xmlns:wne="http://schemas.microsoft.com/office/word/2006/wordml" xmlns:wps="http://schemas.microsoft.com/office/word/2010/wordprocessingShape" mc:Ignorable="w14 w15 w16se w16cid w16 w16cex w16sdtdh wp14">
   <w:p>
     <w:pPr>
       <w:tabs>
@@ -3952,13 +4090,13 @@
 </file>
 
 <file path=word/header3.xml><?xml version="1.0" encoding="utf-8"?>
-<w:hdr xmlns:wpc="http://schemas.microsoft.com/office/word/2010/wordprocessingCanvas" xmlns:cx="http://schemas.microsoft.com/office/drawing/2014/chartex" xmlns:cx1="http://schemas.microsoft.com/office/drawing/2015/9/8/chartex" xmlns:cx2="http://schemas.microsoft.com/office/drawing/2015/10/21/chartex" xmlns:cx3="http://schemas.microsoft.com/office/drawing/2016/5/9/chartex" xmlns:cx4="http://schemas.microsoft.com/office/drawing/2016/5/10/chartex" xmlns:cx5="http://schemas.microsoft.com/office/drawing/2016/5/11/chartex" xmlns:cx6="http://schemas.microsoft.com/office/drawing/2016/5/12/chartex" xmlns:cx7="http://schemas.microsoft.com/office/drawing/2016/5/13/chartex" xmlns:cx8="http://schemas.microsoft.com/office/drawing/2016/5/14/chartex" xmlns:mc="http://schemas.openxmlformats.org/markup-compatibility/2006" xmlns:aink="http://schemas.microsoft.com/office/drawing/2016/ink" xmlns:am3d="http://schemas.microsoft.com/office/drawing/2017/model3d" xmlns:o="urn:schemas-microsoft-com:office:office" xmlns:r="http://schemas.openxmlformats.org/officeDocument/2006/relationships" xmlns:m="http://schemas.openxmlformats.org/officeDocument/2006/math" xmlns:v="urn:schemas-microsoft-com:vml" xmlns:wp14="http://schemas.microsoft.com/office/word/2010/wordprocessingDrawing" xmlns:wp="http://schemas.openxmlformats.org/drawingml/2006/wordprocessingDrawing" xmlns:w10="urn:schemas-microsoft-com:office:word" xmlns:w="http://schemas.openxmlformats.org/wordprocessingml/2006/main" xmlns:w14="http://schemas.microsoft.com/office/word/2010/wordml" xmlns:w15="http://schemas.microsoft.com/office/word/2012/wordml" xmlns:w16cid="http://schemas.microsoft.com/office/word/2016/wordml/cid" xmlns:w16se="http://schemas.microsoft.com/office/word/2015/wordml/symex" xmlns:wpg="http://schemas.microsoft.com/office/word/2010/wordprocessingGroup" xmlns:wpi="http://schemas.microsoft.com/office/word/2010/wordprocessingInk" xmlns:wne="http://schemas.microsoft.com/office/word/2006/wordml" xmlns:wps="http://schemas.microsoft.com/office/word/2010/wordprocessingShape" mc:Ignorable="w14 w15 w16se w16cid wp14">
+<w:hdr xmlns:wpc="http://schemas.microsoft.com/office/word/2010/wordprocessingCanvas" xmlns:cx="http://schemas.microsoft.com/office/drawing/2014/chartex" xmlns:cx1="http://schemas.microsoft.com/office/drawing/2015/9/8/chartex" xmlns:cx2="http://schemas.microsoft.com/office/drawing/2015/10/21/chartex" xmlns:cx3="http://schemas.microsoft.com/office/drawing/2016/5/9/chartex" xmlns:cx4="http://schemas.microsoft.com/office/drawing/2016/5/10/chartex" xmlns:cx5="http://schemas.microsoft.com/office/drawing/2016/5/11/chartex" xmlns:cx6="http://schemas.microsoft.com/office/drawing/2016/5/12/chartex" xmlns:cx7="http://schemas.microsoft.com/office/drawing/2016/5/13/chartex" xmlns:cx8="http://schemas.microsoft.com/office/drawing/2016/5/14/chartex" xmlns:mc="http://schemas.openxmlformats.org/markup-compatibility/2006" xmlns:aink="http://schemas.microsoft.com/office/drawing/2016/ink" xmlns:am3d="http://schemas.microsoft.com/office/drawing/2017/model3d" xmlns:o="urn:schemas-microsoft-com:office:office" xmlns:oel="http://schemas.microsoft.com/office/2019/extlst" xmlns:r="http://schemas.openxmlformats.org/officeDocument/2006/relationships" xmlns:m="http://schemas.openxmlformats.org/officeDocument/2006/math" xmlns:v="urn:schemas-microsoft-com:vml" xmlns:wp14="http://schemas.microsoft.com/office/word/2010/wordprocessingDrawing" xmlns:wp="http://schemas.openxmlformats.org/drawingml/2006/wordprocessingDrawing" xmlns:w10="urn:schemas-microsoft-com:office:word" xmlns:w="http://schemas.openxmlformats.org/wordprocessingml/2006/main" xmlns:w14="http://schemas.microsoft.com/office/word/2010/wordml" xmlns:w15="http://schemas.microsoft.com/office/word/2012/wordml" xmlns:w16cex="http://schemas.microsoft.com/office/word/2018/wordml/cex" xmlns:w16cid="http://schemas.microsoft.com/office/word/2016/wordml/cid" xmlns:w16="http://schemas.microsoft.com/office/word/2018/wordml" xmlns:w16du="http://schemas.microsoft.com/office/word/2023/wordml/word16du" xmlns:w16sdtdh="http://schemas.microsoft.com/office/word/2020/wordml/sdtdatahash" xmlns:w16se="http://schemas.microsoft.com/office/word/2015/wordml/symex" xmlns:wpg="http://schemas.microsoft.com/office/word/2010/wordprocessingGroup" xmlns:wpi="http://schemas.microsoft.com/office/word/2010/wordprocessingInk" xmlns:wne="http://schemas.microsoft.com/office/word/2006/wordml" xmlns:wps="http://schemas.microsoft.com/office/word/2010/wordprocessingShape" mc:Ignorable="w14 w15 w16se w16cid w16 w16cex w16sdtdh wp14">
   <w:p/>
 </w:hdr>
 </file>
 
 <file path=word/numbering.xml><?xml version="1.0" encoding="utf-8"?>
-<w:numbering xmlns:wpc="http://schemas.microsoft.com/office/word/2010/wordprocessingCanvas" xmlns:cx="http://schemas.microsoft.com/office/drawing/2014/chartex" xmlns:cx1="http://schemas.microsoft.com/office/drawing/2015/9/8/chartex" xmlns:cx2="http://schemas.microsoft.com/office/drawing/2015/10/21/chartex" xmlns:cx3="http://schemas.microsoft.com/office/drawing/2016/5/9/chartex" xmlns:cx4="http://schemas.microsoft.com/office/drawing/2016/5/10/chartex" xmlns:cx5="http://schemas.microsoft.com/office/drawing/2016/5/11/chartex" xmlns:cx6="http://schemas.microsoft.com/office/drawing/2016/5/12/chartex" xmlns:cx7="http://schemas.microsoft.com/office/drawing/2016/5/13/chartex" xmlns:cx8="http://schemas.microsoft.com/office/drawing/2016/5/14/chartex" xmlns:mc="http://schemas.openxmlformats.org/markup-compatibility/2006" xmlns:aink="http://schemas.microsoft.com/office/drawing/2016/ink" xmlns:am3d="http://schemas.microsoft.com/office/drawing/2017/model3d" xmlns:o="urn:schemas-microsoft-com:office:office" xmlns:r="http://schemas.openxmlformats.org/officeDocument/2006/relationships" xmlns:m="http://schemas.openxmlformats.org/officeDocument/2006/math" xmlns:v="urn:schemas-microsoft-com:vml" xmlns:wp14="http://schemas.microsoft.com/office/word/2010/wordprocessingDrawing" xmlns:wp="http://schemas.openxmlformats.org/drawingml/2006/wordprocessingDrawing" xmlns:w10="urn:schemas-microsoft-com:office:word" xmlns:w="http://schemas.openxmlformats.org/wordprocessingml/2006/main" xmlns:w14="http://schemas.microsoft.com/office/word/2010/wordml" xmlns:w15="http://schemas.microsoft.com/office/word/2012/wordml" xmlns:w16cid="http://schemas.microsoft.com/office/word/2016/wordml/cid" xmlns:w16se="http://schemas.microsoft.com/office/word/2015/wordml/symex" xmlns:wpg="http://schemas.microsoft.com/office/word/2010/wordprocessingGroup" xmlns:wpi="http://schemas.microsoft.com/office/word/2010/wordprocessingInk" xmlns:wne="http://schemas.microsoft.com/office/word/2006/wordml" xmlns:wps="http://schemas.microsoft.com/office/word/2010/wordprocessingShape" mc:Ignorable="w14 w15 w16se w16cid wp14">
+<w:numbering xmlns:wpc="http://schemas.microsoft.com/office/word/2010/wordprocessingCanvas" xmlns:cx="http://schemas.microsoft.com/office/drawing/2014/chartex" xmlns:cx1="http://schemas.microsoft.com/office/drawing/2015/9/8/chartex" xmlns:cx2="http://schemas.microsoft.com/office/drawing/2015/10/21/chartex" xmlns:cx3="http://schemas.microsoft.com/office/drawing/2016/5/9/chartex" xmlns:cx4="http://schemas.microsoft.com/office/drawing/2016/5/10/chartex" xmlns:cx5="http://schemas.microsoft.com/office/drawing/2016/5/11/chartex" xmlns:cx6="http://schemas.microsoft.com/office/drawing/2016/5/12/chartex" xmlns:cx7="http://schemas.microsoft.com/office/drawing/2016/5/13/chartex" xmlns:cx8="http://schemas.microsoft.com/office/drawing/2016/5/14/chartex" xmlns:mc="http://schemas.openxmlformats.org/markup-compatibility/2006" xmlns:aink="http://schemas.microsoft.com/office/drawing/2016/ink" xmlns:am3d="http://schemas.microsoft.com/office/drawing/2017/model3d" xmlns:o="urn:schemas-microsoft-com:office:office" xmlns:oel="http://schemas.microsoft.com/office/2019/extlst" xmlns:r="http://schemas.openxmlformats.org/officeDocument/2006/relationships" xmlns:m="http://schemas.openxmlformats.org/officeDocument/2006/math" xmlns:v="urn:schemas-microsoft-com:vml" xmlns:wp14="http://schemas.microsoft.com/office/word/2010/wordprocessingDrawing" xmlns:wp="http://schemas.openxmlformats.org/drawingml/2006/wordprocessingDrawing" xmlns:w10="urn:schemas-microsoft-com:office:word" xmlns:w="http://schemas.openxmlformats.org/wordprocessingml/2006/main" xmlns:w14="http://schemas.microsoft.com/office/word/2010/wordml" xmlns:w15="http://schemas.microsoft.com/office/word/2012/wordml" xmlns:w16cex="http://schemas.microsoft.com/office/word/2018/wordml/cex" xmlns:w16cid="http://schemas.microsoft.com/office/word/2016/wordml/cid" xmlns:w16="http://schemas.microsoft.com/office/word/2018/wordml" xmlns:w16du="http://schemas.microsoft.com/office/word/2023/wordml/word16du" xmlns:w16sdtdh="http://schemas.microsoft.com/office/word/2020/wordml/sdtdatahash" xmlns:w16se="http://schemas.microsoft.com/office/word/2015/wordml/symex" xmlns:wpg="http://schemas.microsoft.com/office/word/2010/wordprocessingGroup" xmlns:wpi="http://schemas.microsoft.com/office/word/2010/wordprocessingInk" xmlns:wne="http://schemas.microsoft.com/office/word/2006/wordml" xmlns:wps="http://schemas.microsoft.com/office/word/2010/wordprocessingShape" mc:Ignorable="w14 w15 w16se w16cid w16 w16cex w16sdtdh wp14">
   <w:abstractNum w:abstractNumId="0" w15:restartNumberingAfterBreak="0">
     <w:nsid w:val="02F35844"/>
     <w:multiLevelType w:val="hybridMultilevel"/>
@@ -5712,44 +5850,44 @@
       </w:rPr>
     </w:lvl>
   </w:abstractNum>
-  <w:num w:numId="1">
+  <w:num w:numId="1" w16cid:durableId="1366710774">
     <w:abstractNumId w:val="8"/>
   </w:num>
-  <w:num w:numId="2">
+  <w:num w:numId="2" w16cid:durableId="1671519519">
     <w:abstractNumId w:val="10"/>
   </w:num>
-  <w:num w:numId="3">
+  <w:num w:numId="3" w16cid:durableId="2072458523">
     <w:abstractNumId w:val="0"/>
   </w:num>
-  <w:num w:numId="4">
+  <w:num w:numId="4" w16cid:durableId="1273778724">
     <w:abstractNumId w:val="5"/>
   </w:num>
-  <w:num w:numId="5">
+  <w:num w:numId="5" w16cid:durableId="411632443">
     <w:abstractNumId w:val="6"/>
   </w:num>
-  <w:num w:numId="6">
+  <w:num w:numId="6" w16cid:durableId="1935825205">
     <w:abstractNumId w:val="3"/>
   </w:num>
-  <w:num w:numId="7">
+  <w:num w:numId="7" w16cid:durableId="1112095088">
     <w:abstractNumId w:val="7"/>
   </w:num>
-  <w:num w:numId="8">
+  <w:num w:numId="8" w16cid:durableId="918176250">
     <w:abstractNumId w:val="2"/>
   </w:num>
-  <w:num w:numId="9">
+  <w:num w:numId="9" w16cid:durableId="52196289">
     <w:abstractNumId w:val="9"/>
   </w:num>
-  <w:num w:numId="10">
+  <w:num w:numId="10" w16cid:durableId="1482386799">
     <w:abstractNumId w:val="4"/>
   </w:num>
-  <w:num w:numId="11">
+  <w:num w:numId="11" w16cid:durableId="1136214223">
     <w:abstractNumId w:val="1"/>
   </w:num>
 </w:numbering>
 </file>
 
 <file path=word/styles.xml><?xml version="1.0" encoding="utf-8"?>
-<w:styles xmlns:mc="http://schemas.openxmlformats.org/markup-compatibility/2006" xmlns:r="http://schemas.openxmlformats.org/officeDocument/2006/relationships" xmlns:w="http://schemas.openxmlformats.org/wordprocessingml/2006/main" xmlns:w14="http://schemas.microsoft.com/office/word/2010/wordml" xmlns:w15="http://schemas.microsoft.com/office/word/2012/wordml" xmlns:w16cid="http://schemas.microsoft.com/office/word/2016/wordml/cid" xmlns:w16se="http://schemas.microsoft.com/office/word/2015/wordml/symex" mc:Ignorable="w14 w15 w16se w16cid">
+<w:styles xmlns:mc="http://schemas.openxmlformats.org/markup-compatibility/2006" xmlns:r="http://schemas.openxmlformats.org/officeDocument/2006/relationships" xmlns:w="http://schemas.openxmlformats.org/wordprocessingml/2006/main" xmlns:w14="http://schemas.microsoft.com/office/word/2010/wordml" xmlns:w15="http://schemas.microsoft.com/office/word/2012/wordml" xmlns:w16cex="http://schemas.microsoft.com/office/word/2018/wordml/cex" xmlns:w16cid="http://schemas.microsoft.com/office/word/2016/wordml/cid" xmlns:w16="http://schemas.microsoft.com/office/word/2018/wordml" xmlns:w16sdtdh="http://schemas.microsoft.com/office/word/2020/wordml/sdtdatahash" xmlns:w16se="http://schemas.microsoft.com/office/word/2015/wordml/symex" mc:Ignorable="w14 w15 w16se w16cid w16 w16cex w16sdtdh">
   <w:docDefaults>
     <w:rPrDefault>
       <w:rPr>
@@ -5765,7 +5903,7 @@
       </w:pPr>
     </w:pPrDefault>
   </w:docDefaults>
-  <w:latentStyles w:defLockedState="0" w:defUIPriority="99" w:defSemiHidden="0" w:defUnhideWhenUsed="0" w:defQFormat="0" w:count="375">
+  <w:latentStyles w:defLockedState="0" w:defUIPriority="99" w:defSemiHidden="0" w:defUnhideWhenUsed="0" w:defQFormat="0" w:count="376">
     <w:lsdException w:name="Normal" w:uiPriority="0" w:qFormat="1"/>
     <w:lsdException w:name="heading 1" w:uiPriority="9" w:qFormat="1"/>
     <w:lsdException w:name="heading 2" w:semiHidden="1" w:uiPriority="9" w:unhideWhenUsed="1" w:qFormat="1"/>
@@ -5871,7 +6009,6 @@
     <w:lsdException w:name="HTML Sample" w:semiHidden="1" w:unhideWhenUsed="1"/>
     <w:lsdException w:name="HTML Typewriter" w:semiHidden="1" w:unhideWhenUsed="1"/>
     <w:lsdException w:name="HTML Variable" w:semiHidden="1" w:unhideWhenUsed="1"/>
-    <w:lsdException w:name="Normal Table" w:semiHidden="1" w:unhideWhenUsed="1"/>
     <w:lsdException w:name="annotation subject" w:semiHidden="1" w:unhideWhenUsed="1"/>
     <w:lsdException w:name="No List" w:semiHidden="1" w:unhideWhenUsed="1"/>
     <w:lsdException w:name="Outline List 1" w:semiHidden="1" w:unhideWhenUsed="1"/>
@@ -5918,10 +6055,8 @@
     <w:lsdException w:name="Table Subtle 2" w:semiHidden="1" w:unhideWhenUsed="1"/>
     <w:lsdException w:name="Table Web 1" w:semiHidden="1" w:unhideWhenUsed="1"/>
     <w:lsdException w:name="Table Web 2" w:semiHidden="1" w:unhideWhenUsed="1"/>
-    <w:lsdException w:name="Table Web 3" w:semiHidden="1" w:unhideWhenUsed="1"/>
     <w:lsdException w:name="Balloon Text" w:semiHidden="1" w:unhideWhenUsed="1"/>
     <w:lsdException w:name="Table Grid" w:uiPriority="39"/>
-    <w:lsdException w:name="Table Theme" w:semiHidden="1" w:unhideWhenUsed="1"/>
     <w:lsdException w:name="Placeholder Text" w:semiHidden="1"/>
     <w:lsdException w:name="No Spacing" w:uiPriority="1" w:qFormat="1"/>
     <w:lsdException w:name="Light Shading" w:uiPriority="60"/>
@@ -6141,6 +6276,7 @@
     <w:lsdException w:name="Smart Hyperlink" w:semiHidden="1" w:unhideWhenUsed="1"/>
     <w:lsdException w:name="Hashtag" w:semiHidden="1" w:unhideWhenUsed="1"/>
     <w:lsdException w:name="Unresolved Mention" w:semiHidden="1" w:unhideWhenUsed="1"/>
+    <w:lsdException w:name="Smart Link" w:semiHidden="1" w:unhideWhenUsed="1"/>
   </w:latentStyles>
   <w:style w:type="paragraph" w:default="1" w:styleId="Normal">
     <w:name w:val="Normal"/>
@@ -6753,23 +6889,6 @@
 </file>
 
 <file path=customXml/item1.xml><?xml version="1.0" encoding="utf-8"?>
-<p:properties xmlns:p="http://schemas.microsoft.com/office/2006/metadata/properties" xmlns:xsi="http://www.w3.org/2001/XMLSchema-instance" xmlns:pc="http://schemas.microsoft.com/office/infopath/2007/PartnerControls">
-  <documentManagement>
-    <_activity xmlns="f3aca384-f4cd-4657-99ad-78046292e3af" xsi:nil="true"/>
-  </documentManagement>
-</p:properties>
-</file>
-
-<file path=customXml/item2.xml><?xml version="1.0" encoding="utf-8"?>
-<?mso-contentType ?>
-<FormTemplates xmlns="http://schemas.microsoft.com/sharepoint/v3/contenttype/forms">
-  <Display>DocumentLibraryForm</Display>
-  <Edit>DocumentLibraryForm</Edit>
-  <New>DocumentLibraryForm</New>
-</FormTemplates>
-</file>
-
-<file path=customXml/item3.xml><?xml version="1.0" encoding="utf-8"?>
 <ct:contentTypeSchema xmlns:ct="http://schemas.microsoft.com/office/2006/metadata/contentType" xmlns:ma="http://schemas.microsoft.com/office/2006/metadata/properties/metaAttributes" ct:_="" ma:_="" ma:contentTypeName="Document" ma:contentTypeID="0x0101004F58E0A79398F640B3C22AB56689247E" ma:contentTypeVersion="15" ma:contentTypeDescription="Create a new document." ma:contentTypeScope="" ma:versionID="2b522001278fe7f3e32487cf4a76ace2">
   <xsd:schema xmlns:xsd="http://www.w3.org/2001/XMLSchema" xmlns:xs="http://www.w3.org/2001/XMLSchema" xmlns:p="http://schemas.microsoft.com/office/2006/metadata/properties" xmlns:ns3="f3aca384-f4cd-4657-99ad-78046292e3af" xmlns:ns4="5a7e4427-c04a-4c23-93b5-e4342274ec81" targetNamespace="http://schemas.microsoft.com/office/2006/metadata/properties" ma:root="true" ma:fieldsID="da34ccc8e47a8f0ad10e4750fb2e4d87" ns3:_="" ns4:_="">
     <xsd:import namespace="f3aca384-f4cd-4657-99ad-78046292e3af"/>
@@ -7004,25 +7123,24 @@
 </ct:contentTypeSchema>
 </file>
 
-<file path=customXml/itemProps1.xml><?xml version="1.0" encoding="utf-8"?>
-<ds:datastoreItem xmlns:ds="http://schemas.openxmlformats.org/officeDocument/2006/customXml" ds:itemID="{DEEF2E8C-9AE7-43FB-8EE6-AAFB38146B76}">
-  <ds:schemaRefs>
-    <ds:schemaRef ds:uri="http://schemas.microsoft.com/office/2006/metadata/properties"/>
-    <ds:schemaRef ds:uri="http://schemas.microsoft.com/office/infopath/2007/PartnerControls"/>
-    <ds:schemaRef ds:uri="f3aca384-f4cd-4657-99ad-78046292e3af"/>
-  </ds:schemaRefs>
-</ds:datastoreItem>
+<file path=customXml/item2.xml><?xml version="1.0" encoding="utf-8"?>
+<?mso-contentType ?>
+<FormTemplates xmlns="http://schemas.microsoft.com/sharepoint/v3/contenttype/forms">
+  <Display>DocumentLibraryForm</Display>
+  <Edit>DocumentLibraryForm</Edit>
+  <New>DocumentLibraryForm</New>
+</FormTemplates>
 </file>
 
-<file path=customXml/itemProps2.xml><?xml version="1.0" encoding="utf-8"?>
-<ds:datastoreItem xmlns:ds="http://schemas.openxmlformats.org/officeDocument/2006/customXml" ds:itemID="{4C49C1E0-66EA-4EEA-8603-A13FC4A3BADC}">
-  <ds:schemaRefs>
-    <ds:schemaRef ds:uri="http://schemas.microsoft.com/sharepoint/v3/contenttype/forms"/>
-  </ds:schemaRefs>
-</ds:datastoreItem>
+<file path=customXml/item3.xml><?xml version="1.0" encoding="utf-8"?>
+<p:properties xmlns:p="http://schemas.microsoft.com/office/2006/metadata/properties" xmlns:xsi="http://www.w3.org/2001/XMLSchema-instance" xmlns:pc="http://schemas.microsoft.com/office/infopath/2007/PartnerControls">
+  <documentManagement>
+    <_activity xmlns="f3aca384-f4cd-4657-99ad-78046292e3af" xsi:nil="true"/>
+  </documentManagement>
+</p:properties>
 </file>
 
-<file path=customXml/itemProps3.xml><?xml version="1.0" encoding="utf-8"?>
+<file path=customXml/itemProps1.xml><?xml version="1.0" encoding="utf-8"?>
 <ds:datastoreItem xmlns:ds="http://schemas.openxmlformats.org/officeDocument/2006/customXml" ds:itemID="{1DB0D3B4-31DF-4501-8F42-DAA30625C6EB}">
   <ds:schemaRefs>
     <ds:schemaRef ds:uri="http://schemas.microsoft.com/office/2006/metadata/contentType"/>
@@ -7039,4 +7157,22 @@
     <ds:schemaRef ds:uri="http://schemas.microsoft.com/internal/obd"/>
   </ds:schemaRefs>
 </ds:datastoreItem>
+</file>
+
+<file path=customXml/itemProps2.xml><?xml version="1.0" encoding="utf-8"?>
+<ds:datastoreItem xmlns:ds="http://schemas.openxmlformats.org/officeDocument/2006/customXml" ds:itemID="{4C49C1E0-66EA-4EEA-8603-A13FC4A3BADC}">
+  <ds:schemaRefs>
+    <ds:schemaRef ds:uri="http://schemas.microsoft.com/sharepoint/v3/contenttype/forms"/>
+  </ds:schemaRefs>
+</ds:datastoreItem>
+</file>
+
+<file path=customXml/itemProps3.xml><?xml version="1.0" encoding="utf-8"?>
+<ds:datastoreItem xmlns:ds="http://schemas.openxmlformats.org/officeDocument/2006/customXml" ds:itemID="{DEEF2E8C-9AE7-43FB-8EE6-AAFB38146B76}">
+  <ds:schemaRefs>
+    <ds:schemaRef ds:uri="http://schemas.microsoft.com/office/2006/metadata/properties"/>
+    <ds:schemaRef ds:uri="http://schemas.microsoft.com/office/infopath/2007/PartnerControls"/>
+    <ds:schemaRef ds:uri="f3aca384-f4cd-4657-99ad-78046292e3af"/>
+  </ds:schemaRefs>
+</ds:datastoreItem>
 </file>
</xml_diff>